<commit_message>
Additional Updates to Installation Procedure, Water Block Sight Glass Camera, and Addition of Navy Reports to Calibration Report Utility
</commit_message>
<xml_diff>
--- a/Addition of Navy Reports to Calibration Report Utility/Main Document/Addition of Navy Reports to Calibration Report Utility.docx
+++ b/Addition of Navy Reports to Calibration Report Utility/Main Document/Addition of Navy Reports to Calibration Report Utility.docx
@@ -3762,7 +3762,29 @@
           <w:sz w:val="24"/>
           <w:szCs w:val="24"/>
         </w:rPr>
-        <w:t xml:space="preserve">This will generate a CSV report and open up the location </w:t>
+        <w:t xml:space="preserve">This will generate a CSV report and </w:t>
+      </w:r>
+      <w:proofErr w:type="gramStart"/>
+      <w:r>
+        <w:rPr>
+          <w:rStyle w:val="normaltextrun"/>
+          <w:rFonts w:ascii="Times New Roman" w:eastAsia="Times New Roman" w:hAnsi="Times New Roman" w:cs="Times New Roman"/>
+          <w:color w:val="000000" w:themeColor="text1"/>
+          <w:sz w:val="24"/>
+          <w:szCs w:val="24"/>
+        </w:rPr>
+        <w:t>open up</w:t>
+      </w:r>
+      <w:proofErr w:type="gramEnd"/>
+      <w:r>
+        <w:rPr>
+          <w:rStyle w:val="normaltextrun"/>
+          <w:rFonts w:ascii="Times New Roman" w:eastAsia="Times New Roman" w:hAnsi="Times New Roman" w:cs="Times New Roman"/>
+          <w:color w:val="000000" w:themeColor="text1"/>
+          <w:sz w:val="24"/>
+          <w:szCs w:val="24"/>
+        </w:rPr>
+        <w:t xml:space="preserve"> the location </w:t>
       </w:r>
       <w:r>
         <w:rPr>
@@ -4206,9 +4228,9 @@
           <w:sz w:val="24"/>
           <w:szCs w:val="24"/>
         </w:rPr>
-        <w:t>_Template_RevD</w:t>
-      </w:r>
-      <w:proofErr w:type="spellEnd"/>
+        <w:t>_Template_</w:t>
+      </w:r>
+      <w:proofErr w:type="gramStart"/>
       <w:r>
         <w:rPr>
           <w:rStyle w:val="normaltextrun"/>
@@ -4217,8 +4239,9 @@
           <w:sz w:val="24"/>
           <w:szCs w:val="24"/>
         </w:rPr>
-        <w:t>”</w:t>
-      </w:r>
+        <w:t>RevD</w:t>
+      </w:r>
+      <w:proofErr w:type="spellEnd"/>
       <w:r>
         <w:rPr>
           <w:rStyle w:val="normaltextrun"/>
@@ -4227,7 +4250,28 @@
           <w:sz w:val="24"/>
           <w:szCs w:val="24"/>
         </w:rPr>
-        <w:t xml:space="preserve">  Place this file in the new folder created in the previous step.  </w:t>
+        <w:t>”</w:t>
+      </w:r>
+      <w:r>
+        <w:rPr>
+          <w:rStyle w:val="normaltextrun"/>
+          <w:rFonts w:ascii="Times New Roman" w:eastAsia="Times New Roman" w:hAnsi="Times New Roman" w:cs="Times New Roman"/>
+          <w:color w:val="000000" w:themeColor="text1"/>
+          <w:sz w:val="24"/>
+          <w:szCs w:val="24"/>
+        </w:rPr>
+        <w:t xml:space="preserve">  Place</w:t>
+      </w:r>
+      <w:proofErr w:type="gramEnd"/>
+      <w:r>
+        <w:rPr>
+          <w:rStyle w:val="normaltextrun"/>
+          <w:rFonts w:ascii="Times New Roman" w:eastAsia="Times New Roman" w:hAnsi="Times New Roman" w:cs="Times New Roman"/>
+          <w:color w:val="000000" w:themeColor="text1"/>
+          <w:sz w:val="24"/>
+          <w:szCs w:val="24"/>
+        </w:rPr>
+        <w:t xml:space="preserve"> this file in the new folder created in the previous step.  </w:t>
       </w:r>
       <w:r>
         <w:rPr>
@@ -6300,8 +6344,13 @@
       <w:r>
         <w:t xml:space="preserve">Current </w:t>
       </w:r>
-      <w:r>
-        <w:t>Stand Alone Calibration Report-UI</w:t>
+      <w:proofErr w:type="gramStart"/>
+      <w:r>
+        <w:t>Stand Alone</w:t>
+      </w:r>
+      <w:proofErr w:type="gramEnd"/>
+      <w:r>
+        <w:t xml:space="preserve"> Calibration Report-UI</w:t>
       </w:r>
       <w:r>
         <w:t>.VI look.</w:t>
@@ -6714,7 +6763,7 @@
         </w:rPr>
         <w:lastRenderedPageBreak/>
         <w:drawing>
-          <wp:anchor distT="0" distB="0" distL="114300" distR="114300" simplePos="0" relativeHeight="251685888" behindDoc="0" locked="0" layoutInCell="1" allowOverlap="1" wp14:anchorId="719C11E3" wp14:editId="3A8AA83B">
+          <wp:anchor distT="0" distB="0" distL="114300" distR="114300" simplePos="0" relativeHeight="251685888" behindDoc="0" locked="0" layoutInCell="1" allowOverlap="1" wp14:anchorId="719C11E3" wp14:editId="57260EFA">
             <wp:simplePos x="0" y="0"/>
             <wp:positionH relativeFrom="margin">
               <wp:align>center</wp:align>
@@ -6786,11 +6835,16 @@
       <w:r>
         <w:t xml:space="preserve">Modification of </w:t>
       </w:r>
+      <w:proofErr w:type="gramStart"/>
       <w:r>
         <w:t>S</w:t>
       </w:r>
       <w:r>
-        <w:t>tand Alone Calibration Report-UI</w:t>
+        <w:t>tand Alone</w:t>
+      </w:r>
+      <w:proofErr w:type="gramEnd"/>
+      <w:r>
+        <w:t xml:space="preserve"> Calibration Report-UI</w:t>
       </w:r>
       <w:r>
         <w:t>.VI</w:t>
@@ -6829,7 +6883,7 @@
           <w:noProof/>
         </w:rPr>
         <w:drawing>
-          <wp:anchor distT="0" distB="0" distL="114300" distR="114300" simplePos="0" relativeHeight="251687936" behindDoc="0" locked="0" layoutInCell="1" allowOverlap="1" wp14:anchorId="5FF36336" wp14:editId="27EE0559">
+          <wp:anchor distT="0" distB="0" distL="114300" distR="114300" simplePos="0" relativeHeight="251687936" behindDoc="0" locked="0" layoutInCell="1" allowOverlap="1" wp14:anchorId="5FF36336" wp14:editId="7E041A59">
             <wp:simplePos x="0" y="0"/>
             <wp:positionH relativeFrom="margin">
               <wp:align>center</wp:align>
@@ -6891,6 +6945,13 @@
     <w:p>
       <w:pPr>
         <w:pStyle w:val="ListParagraph"/>
+        <w:spacing w:after="0"/>
+        <w:ind w:left="2160"/>
+      </w:pPr>
+    </w:p>
+    <w:p>
+      <w:pPr>
+        <w:pStyle w:val="ListParagraph"/>
         <w:numPr>
           <w:ilvl w:val="2"/>
           <w:numId w:val="5"/>
@@ -6903,18 +6964,18 @@
         </w:rPr>
         <w:lastRenderedPageBreak/>
         <w:drawing>
-          <wp:anchor distT="0" distB="0" distL="114300" distR="114300" simplePos="0" relativeHeight="251688960" behindDoc="0" locked="0" layoutInCell="1" allowOverlap="1" wp14:anchorId="447766DA" wp14:editId="2F561168">
+          <wp:anchor distT="0" distB="0" distL="114300" distR="114300" simplePos="0" relativeHeight="251710464" behindDoc="0" locked="0" layoutInCell="1" allowOverlap="1" wp14:anchorId="61BC00A6" wp14:editId="7B1F61AF">
             <wp:simplePos x="0" y="0"/>
             <wp:positionH relativeFrom="margin">
               <wp:align>center</wp:align>
             </wp:positionH>
             <wp:positionV relativeFrom="paragraph">
-              <wp:posOffset>3676650</wp:posOffset>
+              <wp:posOffset>241300</wp:posOffset>
             </wp:positionV>
             <wp:extent cx="5610860" cy="3333750"/>
             <wp:effectExtent l="0" t="0" r="8890" b="0"/>
             <wp:wrapTopAndBottom/>
-            <wp:docPr id="1429078825" name="Picture 1" descr="A screenshot of a computer program&#10;&#10;Description automatically generated"/>
+            <wp:docPr id="1261741283" name="Picture 1" descr="A screenshot of a computer program&#10;&#10;Description automatically generated"/>
             <wp:cNvGraphicFramePr>
               <a:graphicFrameLocks xmlns:a="http://schemas.openxmlformats.org/drawingml/2006/main" noChangeAspect="1"/>
             </wp:cNvGraphicFramePr>
@@ -7644,7 +7705,19 @@
         <w:rPr>
           <w:noProof/>
         </w:rPr>
-        <w:t>Cancel Button</w:t>
+        <w:t>Cancel</w:t>
+      </w:r>
+      <w:r>
+        <w:rPr>
+          <w:noProof/>
+        </w:rPr>
+        <w:t>/Exit</w:t>
+      </w:r>
+      <w:r>
+        <w:rPr>
+          <w:noProof/>
+        </w:rPr>
+        <w:t xml:space="preserve"> Button</w:t>
       </w:r>
     </w:p>
     <w:p>
@@ -7820,10 +7893,7 @@
         <w:t>tand Alone Calibration Report-UI</w:t>
       </w:r>
       <w:r>
-        <w:t>.VI</w:t>
-      </w:r>
-      <w:r>
-        <w:t xml:space="preserve"> and Navy Report is selected as the “Report Type”</w:t>
+        <w:t>.VI and Navy Report is selected as the “Report Type”</w:t>
       </w:r>
     </w:p>
     <w:p>
@@ -7934,6 +8004,9 @@
         <w:spacing w:after="0"/>
       </w:pPr>
       <w:r>
+        <w:rPr>
+          <w:noProof/>
+        </w:rPr>
         <w:drawing>
           <wp:anchor distT="0" distB="0" distL="114300" distR="114300" simplePos="0" relativeHeight="251693056" behindDoc="0" locked="0" layoutInCell="1" allowOverlap="1" wp14:anchorId="0F51429C" wp14:editId="5FA07D6F">
             <wp:simplePos x="0" y="0"/>
@@ -8028,12 +8101,25 @@
         <w:spacing w:after="0"/>
       </w:pPr>
       <w:r>
+        <w:t xml:space="preserve">Using the requirements, an appropriate front panel is created.  </w:t>
+      </w:r>
+    </w:p>
+    <w:p>
+      <w:pPr>
+        <w:pStyle w:val="ListParagraph"/>
+        <w:numPr>
+          <w:ilvl w:val="0"/>
+          <w:numId w:val="7"/>
+        </w:numPr>
+        <w:spacing w:after="0"/>
+      </w:pPr>
+      <w:r>
         <w:rPr>
           <w:noProof/>
         </w:rPr>
         <w:lastRenderedPageBreak/>
         <w:drawing>
-          <wp:anchor distT="0" distB="0" distL="114300" distR="114300" simplePos="0" relativeHeight="251694080" behindDoc="0" locked="0" layoutInCell="1" allowOverlap="1" wp14:anchorId="0E4AE220" wp14:editId="2174C739">
+          <wp:anchor distT="0" distB="0" distL="114300" distR="114300" simplePos="0" relativeHeight="251694080" behindDoc="0" locked="0" layoutInCell="1" allowOverlap="1" wp14:anchorId="0E4AE220" wp14:editId="0523C40D">
             <wp:simplePos x="0" y="0"/>
             <wp:positionH relativeFrom="margin">
               <wp:align>center</wp:align>
@@ -8112,13 +8198,13 @@
           <w:noProof/>
         </w:rPr>
         <w:drawing>
-          <wp:anchor distT="0" distB="0" distL="114300" distR="114300" simplePos="0" relativeHeight="251695104" behindDoc="0" locked="0" layoutInCell="1" allowOverlap="1" wp14:anchorId="6024F5BD" wp14:editId="5A48EE00">
+          <wp:anchor distT="0" distB="0" distL="114300" distR="114300" simplePos="0" relativeHeight="251695104" behindDoc="0" locked="0" layoutInCell="1" allowOverlap="1" wp14:anchorId="6024F5BD" wp14:editId="7D24C8E5">
             <wp:simplePos x="0" y="0"/>
             <wp:positionH relativeFrom="margin">
               <wp:align>center</wp:align>
             </wp:positionH>
             <wp:positionV relativeFrom="paragraph">
-              <wp:posOffset>260350</wp:posOffset>
+              <wp:posOffset>2584450</wp:posOffset>
             </wp:positionV>
             <wp:extent cx="3571875" cy="4057650"/>
             <wp:effectExtent l="0" t="0" r="9525" b="0"/>
@@ -8193,19 +8279,127 @@
         <w:rPr>
           <w:noProof/>
         </w:rPr>
+        <w:t xml:space="preserve">An intial draft of a block diagram wil need to be created to allow test functionality.  </w:t>
+      </w:r>
+      <w:r>
+        <w:rPr>
+          <w:noProof/>
+        </w:rPr>
+        <w:t>This functionality will:</w:t>
+      </w:r>
+    </w:p>
+    <w:p>
+      <w:pPr>
+        <w:pStyle w:val="ListParagraph"/>
+      </w:pPr>
+    </w:p>
+    <w:p>
+      <w:pPr>
+        <w:pStyle w:val="ListParagraph"/>
+        <w:numPr>
+          <w:ilvl w:val="1"/>
+          <w:numId w:val="7"/>
+        </w:numPr>
+        <w:spacing w:after="0"/>
+      </w:pPr>
+      <w:r>
+        <w:t>Pull in the config files to populate the drop down.</w:t>
+      </w:r>
+    </w:p>
+    <w:p>
+      <w:pPr>
+        <w:pStyle w:val="ListParagraph"/>
+        <w:numPr>
+          <w:ilvl w:val="1"/>
+          <w:numId w:val="7"/>
+        </w:numPr>
+        <w:spacing w:after="0"/>
+      </w:pPr>
+      <w:r>
+        <w:rPr>
+          <w:noProof/>
+        </w:rPr>
+        <w:lastRenderedPageBreak/>
+        <w:drawing>
+          <wp:anchor distT="0" distB="0" distL="114300" distR="114300" simplePos="0" relativeHeight="251706368" behindDoc="0" locked="0" layoutInCell="1" allowOverlap="1" wp14:anchorId="1415530C" wp14:editId="0E15F0EE">
+            <wp:simplePos x="0" y="0"/>
+            <wp:positionH relativeFrom="margin">
+              <wp:align>right</wp:align>
+            </wp:positionH>
+            <wp:positionV relativeFrom="paragraph">
+              <wp:posOffset>280035</wp:posOffset>
+            </wp:positionV>
+            <wp:extent cx="6858000" cy="2595245"/>
+            <wp:effectExtent l="0" t="0" r="0" b="0"/>
+            <wp:wrapTopAndBottom/>
+            <wp:docPr id="1826068348" name="Picture 1" descr="A computer screen shot of a computer program&#10;&#10;Description automatically generated"/>
+            <wp:cNvGraphicFramePr>
+              <a:graphicFrameLocks xmlns:a="http://schemas.openxmlformats.org/drawingml/2006/main" noChangeAspect="1"/>
+            </wp:cNvGraphicFramePr>
+            <a:graphic xmlns:a="http://schemas.openxmlformats.org/drawingml/2006/main">
+              <a:graphicData uri="http://schemas.openxmlformats.org/drawingml/2006/picture">
+                <pic:pic xmlns:pic="http://schemas.openxmlformats.org/drawingml/2006/picture">
+                  <pic:nvPicPr>
+                    <pic:cNvPr id="1826068348" name="Picture 1" descr="A computer screen shot of a computer program&#10;&#10;Description automatically generated"/>
+                    <pic:cNvPicPr/>
+                  </pic:nvPicPr>
+                  <pic:blipFill>
+                    <a:blip r:embed="rId44">
+                      <a:extLst>
+                        <a:ext uri="{28A0092B-C50C-407E-A947-70E740481C1C}">
+                          <a14:useLocalDpi xmlns:a14="http://schemas.microsoft.com/office/drawing/2010/main" val="0"/>
+                        </a:ext>
+                      </a:extLst>
+                    </a:blip>
+                    <a:stretch>
+                      <a:fillRect/>
+                    </a:stretch>
+                  </pic:blipFill>
+                  <pic:spPr>
+                    <a:xfrm>
+                      <a:off x="0" y="0"/>
+                      <a:ext cx="6858000" cy="2595245"/>
+                    </a:xfrm>
+                    <a:prstGeom prst="rect">
+                      <a:avLst/>
+                    </a:prstGeom>
+                  </pic:spPr>
+                </pic:pic>
+              </a:graphicData>
+            </a:graphic>
+          </wp:anchor>
+        </w:drawing>
+      </w:r>
+      <w:r>
+        <w:t xml:space="preserve">Use an event structure for output of the user selection or whether Exit is pressed.  </w:t>
+      </w:r>
+    </w:p>
+    <w:p>
+      <w:pPr>
+        <w:pStyle w:val="ListParagraph"/>
+        <w:spacing w:after="0"/>
+      </w:pPr>
+    </w:p>
+    <w:p>
+      <w:pPr>
+        <w:pStyle w:val="ListParagraph"/>
+        <w:numPr>
+          <w:ilvl w:val="0"/>
+          <w:numId w:val="7"/>
+        </w:numPr>
+        <w:spacing w:after="0"/>
+      </w:pPr>
+      <w:r>
+        <w:rPr>
+          <w:noProof/>
+        </w:rPr>
         <w:t xml:space="preserve">Check Out of </w:t>
       </w:r>
       <w:r>
         <w:rPr>
           <w:noProof/>
         </w:rPr>
-        <w:t>C:\_Projects\_LV2015\TrendSafe\SDC</w:t>
-      </w:r>
-      <w:r>
-        <w:rPr>
-          <w:noProof/>
-        </w:rPr>
-        <w:t xml:space="preserve"> </w:t>
+        <w:t xml:space="preserve">C:\_Projects\_LV2015\TrendSafe\SDC </w:t>
       </w:r>
       <w:r>
         <w:rPr>
@@ -8278,7 +8472,10 @@
         <w:spacing w:after="0"/>
       </w:pPr>
       <w:r>
-        <w:t xml:space="preserve">Copy </w:t>
+        <w:t>Open</w:t>
+      </w:r>
+      <w:r>
+        <w:t xml:space="preserve"> </w:t>
       </w:r>
       <w:r>
         <w:t>Create Sensor Calibration Report</w:t>
@@ -8286,24 +8483,8 @@
       <w:r>
         <w:t>.vi</w:t>
       </w:r>
-    </w:p>
-    <w:p>
-      <w:pPr>
-        <w:spacing w:after="0"/>
-        <w:ind w:left="360"/>
-      </w:pPr>
-    </w:p>
-    <w:p>
-      <w:pPr>
-        <w:pStyle w:val="ListParagraph"/>
-        <w:numPr>
-          <w:ilvl w:val="1"/>
-          <w:numId w:val="8"/>
-        </w:numPr>
-        <w:spacing w:after="0"/>
-      </w:pPr>
-      <w:r>
-        <w:t xml:space="preserve">Rename to </w:t>
+      <w:r>
+        <w:t xml:space="preserve"> and save a copy.  Call the copy </w:t>
       </w:r>
       <w:r>
         <w:t>Create Navy Report.vi</w:t>
@@ -8313,7 +8494,6 @@
       <w:pPr>
         <w:pStyle w:val="ListParagraph"/>
         <w:spacing w:after="0"/>
-        <w:ind w:left="1440"/>
       </w:pPr>
     </w:p>
     <w:p>
@@ -8326,57 +8506,98 @@
         <w:spacing w:after="0"/>
       </w:pPr>
       <w:r>
-        <w:t xml:space="preserve">Duplicate Sensor Report Case Structure </w:t>
-      </w:r>
-      <w:r>
-        <w:t xml:space="preserve">attributes </w:t>
-      </w:r>
-      <w:r>
-        <w:t xml:space="preserve">in </w:t>
-      </w:r>
-      <w:r>
-        <w:t>S</w:t>
-      </w:r>
-      <w:r>
-        <w:t>tand Alone Calibration Report-UI</w:t>
-      </w:r>
-      <w:r>
-        <w:t>.VI</w:t>
-      </w:r>
-      <w:r>
-        <w:t xml:space="preserve">, under </w:t>
-      </w:r>
-      <w:r>
-        <w:t>"", "</w:t>
-      </w:r>
-      <w:proofErr w:type="spellStart"/>
-      <w:r>
-        <w:t>smUserAction</w:t>
-      </w:r>
-      <w:proofErr w:type="spellEnd"/>
-      <w:r>
-        <w:t>"</w:t>
-      </w:r>
-      <w:r>
-        <w:t xml:space="preserve">, </w:t>
-      </w:r>
-      <w:r>
-        <w:t>for the Navy Report Case</w:t>
-      </w:r>
-      <w:r>
-        <w:t>,</w:t>
-      </w:r>
-      <w:r>
-        <w:t xml:space="preserve"> using </w:t>
-      </w:r>
-      <w:r>
-        <w:t>newly created Create Navy Report.vi</w:t>
-      </w:r>
-      <w:r>
         <w:rPr>
           <w:noProof/>
         </w:rPr>
+        <w:lastRenderedPageBreak/>
+        <w:drawing>
+          <wp:anchor distT="0" distB="0" distL="114300" distR="114300" simplePos="0" relativeHeight="251703296" behindDoc="0" locked="0" layoutInCell="1" allowOverlap="1" wp14:anchorId="321C2142" wp14:editId="4392F3D3">
+            <wp:simplePos x="0" y="0"/>
+            <wp:positionH relativeFrom="margin">
+              <wp:align>right</wp:align>
+            </wp:positionH>
+            <wp:positionV relativeFrom="paragraph">
+              <wp:posOffset>266700</wp:posOffset>
+            </wp:positionV>
+            <wp:extent cx="6858000" cy="4104005"/>
+            <wp:effectExtent l="0" t="0" r="0" b="0"/>
+            <wp:wrapTopAndBottom/>
+            <wp:docPr id="1249075901" name="Picture 1" descr="A blank list of information&#10;&#10;Description automatically generated with medium confidence"/>
+            <wp:cNvGraphicFramePr>
+              <a:graphicFrameLocks xmlns:a="http://schemas.openxmlformats.org/drawingml/2006/main" noChangeAspect="1"/>
+            </wp:cNvGraphicFramePr>
+            <a:graphic xmlns:a="http://schemas.openxmlformats.org/drawingml/2006/main">
+              <a:graphicData uri="http://schemas.openxmlformats.org/drawingml/2006/picture">
+                <pic:pic xmlns:pic="http://schemas.openxmlformats.org/drawingml/2006/picture">
+                  <pic:nvPicPr>
+                    <pic:cNvPr id="1249075901" name="Picture 1" descr="A blank list of information&#10;&#10;Description automatically generated with medium confidence"/>
+                    <pic:cNvPicPr/>
+                  </pic:nvPicPr>
+                  <pic:blipFill>
+                    <a:blip r:embed="rId45">
+                      <a:extLst>
+                        <a:ext uri="{28A0092B-C50C-407E-A947-70E740481C1C}">
+                          <a14:useLocalDpi xmlns:a14="http://schemas.microsoft.com/office/drawing/2010/main" val="0"/>
+                        </a:ext>
+                      </a:extLst>
+                    </a:blip>
+                    <a:stretch>
+                      <a:fillRect/>
+                    </a:stretch>
+                  </pic:blipFill>
+                  <pic:spPr>
+                    <a:xfrm>
+                      <a:off x="0" y="0"/>
+                      <a:ext cx="6858000" cy="4104005"/>
+                    </a:xfrm>
+                    <a:prstGeom prst="rect">
+                      <a:avLst/>
+                    </a:prstGeom>
+                  </pic:spPr>
+                </pic:pic>
+              </a:graphicData>
+            </a:graphic>
+          </wp:anchor>
+        </w:drawing>
+      </w:r>
+      <w:r>
+        <w:t>Modify the front panel to resemble the Navy Report Document.</w:t>
+      </w:r>
+      <w:r>
+        <w:rPr>
+          <w:noProof/>
+        </w:rPr>
         <w:t xml:space="preserve"> </w:t>
+      </w:r>
+    </w:p>
+    <w:p>
+      <w:pPr>
+        <w:spacing w:after="0"/>
+      </w:pPr>
+    </w:p>
+    <w:p>
+      <w:pPr>
+        <w:pStyle w:val="ListParagraph"/>
+        <w:numPr>
+          <w:ilvl w:val="0"/>
+          <w:numId w:val="8"/>
+        </w:numPr>
+        <w:spacing w:after="0"/>
+      </w:pPr>
+      <w:r>
+        <w:t xml:space="preserve">Check out </w:t>
+      </w:r>
+      <w:r>
+        <w:t>C:\_Projects\_LV2015\TrendSafe\SDC\GUI\Classes\CalibrationReport_class</w:t>
+      </w:r>
+      <w:r>
+        <w:t>\</w:t>
+      </w:r>
+      <w:r>
+        <w:t>CalibrationReport</w:t>
+      </w:r>
+      <w:r>
+        <w:t>.lvclass to allow addition of Create Navy Report.VI to the class library.</w:t>
       </w:r>
     </w:p>
     <w:p>
@@ -8405,14 +8626,1258 @@
       </w:r>
       <w:bookmarkEnd w:id="17"/>
     </w:p>
-    <w:p>
-      <w:pPr>
-        <w:spacing w:after="0"/>
-      </w:pPr>
+    <w:p/>
+    <w:p>
+      <w:pPr>
+        <w:pStyle w:val="ListParagraph"/>
+        <w:numPr>
+          <w:ilvl w:val="0"/>
+          <w:numId w:val="9"/>
+        </w:numPr>
+        <w:spacing w:after="0"/>
+      </w:pPr>
+      <w:r>
+        <w:t>Stand Alone Calibration Report-UI.VI</w:t>
+      </w:r>
+      <w:r>
+        <w:t xml:space="preserve"> Modifications</w:t>
+      </w:r>
+    </w:p>
+    <w:p>
+      <w:pPr>
+        <w:pStyle w:val="ListParagraph"/>
+        <w:spacing w:after="0"/>
+      </w:pPr>
+    </w:p>
+    <w:p>
+      <w:pPr>
+        <w:pStyle w:val="ListParagraph"/>
+        <w:numPr>
+          <w:ilvl w:val="1"/>
+          <w:numId w:val="9"/>
+        </w:numPr>
+        <w:spacing w:after="0"/>
+      </w:pPr>
+      <w:r>
+        <w:t>Add a new Case to the Case Structure in S</w:t>
+      </w:r>
+      <w:r>
+        <w:t>tand Alone Calibration Report-UI</w:t>
+      </w:r>
+      <w:r>
+        <w:t xml:space="preserve">.VI, under </w:t>
+      </w:r>
+      <w:r>
+        <w:t>"", "</w:t>
+      </w:r>
+      <w:proofErr w:type="spellStart"/>
+      <w:r>
+        <w:t>smUserAction</w:t>
+      </w:r>
+      <w:proofErr w:type="spellEnd"/>
+      <w:r>
+        <w:t>"</w:t>
+      </w:r>
+      <w:r>
+        <w:t>, and name the case Navy Report</w:t>
+      </w:r>
+    </w:p>
+    <w:p>
+      <w:pPr>
+        <w:pStyle w:val="ListParagraph"/>
+        <w:spacing w:after="0"/>
+        <w:ind w:left="1440"/>
+      </w:pPr>
+    </w:p>
+    <w:p>
+      <w:pPr>
+        <w:pStyle w:val="ListParagraph"/>
+        <w:numPr>
+          <w:ilvl w:val="1"/>
+          <w:numId w:val="9"/>
+        </w:numPr>
+        <w:spacing w:after="0"/>
+      </w:pPr>
+      <w:r>
+        <w:t>Add the Unit Type Selection Prompt in</w:t>
+      </w:r>
+      <w:r>
+        <w:t>side the case, in line with error and use the unit type output to route to another case structure.</w:t>
+      </w:r>
+    </w:p>
+    <w:p>
+      <w:pPr>
+        <w:spacing w:after="0"/>
+      </w:pPr>
+    </w:p>
+    <w:p>
+      <w:pPr>
+        <w:pStyle w:val="ListParagraph"/>
+        <w:numPr>
+          <w:ilvl w:val="1"/>
+          <w:numId w:val="9"/>
+        </w:numPr>
+        <w:spacing w:after="0"/>
+      </w:pPr>
+      <w:r>
+        <w:t xml:space="preserve">Inside this case structure, create a case, “Exit” to </w:t>
+      </w:r>
+      <w:r>
+        <w:t xml:space="preserve">be empty, </w:t>
+      </w:r>
+      <w:proofErr w:type="gramStart"/>
+      <w:r>
+        <w:t>in the event that</w:t>
+      </w:r>
+      <w:proofErr w:type="gramEnd"/>
+      <w:r>
+        <w:t xml:space="preserve"> Exit is pressed on the unit type selection prompt.</w:t>
+      </w:r>
+    </w:p>
+    <w:p>
+      <w:pPr>
+        <w:spacing w:after="0"/>
+      </w:pPr>
+    </w:p>
+    <w:p>
+      <w:pPr>
+        <w:pStyle w:val="ListParagraph"/>
+        <w:numPr>
+          <w:ilvl w:val="1"/>
+          <w:numId w:val="9"/>
+        </w:numPr>
+        <w:spacing w:after="0"/>
+      </w:pPr>
+      <w:r>
+        <w:t xml:space="preserve">The other Case will be the default case.  In the default case, </w:t>
+      </w:r>
+      <w:r>
+        <w:t>route in the GUI Loop Cluster</w:t>
+      </w:r>
+      <w:r>
+        <w:t xml:space="preserve"> and unbundle out:</w:t>
+      </w:r>
+    </w:p>
+    <w:p>
+      <w:pPr>
+        <w:pStyle w:val="ListParagraph"/>
+      </w:pPr>
+    </w:p>
+    <w:p>
+      <w:pPr>
+        <w:pStyle w:val="ListParagraph"/>
+        <w:numPr>
+          <w:ilvl w:val="2"/>
+          <w:numId w:val="9"/>
+        </w:numPr>
+        <w:spacing w:after="0"/>
+      </w:pPr>
+      <w:r>
+        <w:t>Active TR</w:t>
+      </w:r>
+    </w:p>
+    <w:p>
+      <w:pPr>
+        <w:pStyle w:val="ListParagraph"/>
+        <w:spacing w:after="0"/>
+        <w:ind w:left="2160"/>
+      </w:pPr>
+    </w:p>
+    <w:p>
+      <w:pPr>
+        <w:pStyle w:val="ListParagraph"/>
+        <w:numPr>
+          <w:ilvl w:val="2"/>
+          <w:numId w:val="9"/>
+        </w:numPr>
+        <w:spacing w:after="0"/>
+      </w:pPr>
+      <w:r>
+        <w:t>Reference Tag List</w:t>
+      </w:r>
+    </w:p>
+    <w:p>
+      <w:pPr>
+        <w:spacing w:after="0"/>
+      </w:pPr>
+    </w:p>
+    <w:p>
+      <w:pPr>
+        <w:pStyle w:val="ListParagraph"/>
+        <w:numPr>
+          <w:ilvl w:val="2"/>
+          <w:numId w:val="9"/>
+        </w:numPr>
+        <w:spacing w:after="0"/>
+      </w:pPr>
+      <w:r>
+        <w:t>System Name</w:t>
+      </w:r>
+    </w:p>
+    <w:p>
+      <w:pPr>
+        <w:spacing w:after="0"/>
+      </w:pPr>
+    </w:p>
+    <w:p>
+      <w:pPr>
+        <w:pStyle w:val="ListParagraph"/>
+        <w:numPr>
+          <w:ilvl w:val="2"/>
+          <w:numId w:val="9"/>
+        </w:numPr>
+        <w:spacing w:after="0"/>
+      </w:pPr>
+      <w:r>
+        <w:t>Time Stamp</w:t>
+      </w:r>
+    </w:p>
+    <w:p>
+      <w:pPr>
+        <w:spacing w:after="0"/>
+      </w:pPr>
+    </w:p>
+    <w:p>
+      <w:pPr>
+        <w:pStyle w:val="ListParagraph"/>
+        <w:numPr>
+          <w:ilvl w:val="1"/>
+          <w:numId w:val="9"/>
+        </w:numPr>
+        <w:spacing w:after="0"/>
+      </w:pPr>
+      <w:r>
+        <w:t xml:space="preserve">Route the </w:t>
+      </w:r>
+      <w:r>
+        <w:t xml:space="preserve">unbundled values from the previous step to the newly created Create Navy Report.vi.  </w:t>
+      </w:r>
+    </w:p>
+    <w:p>
+      <w:pPr>
+        <w:pStyle w:val="ListParagraph"/>
+        <w:spacing w:after="0"/>
+      </w:pPr>
+    </w:p>
+    <w:p>
+      <w:pPr>
+        <w:pStyle w:val="ListParagraph"/>
+        <w:numPr>
+          <w:ilvl w:val="1"/>
+          <w:numId w:val="9"/>
+        </w:numPr>
+        <w:spacing w:after="0"/>
+      </w:pPr>
+      <w:r>
+        <w:rPr>
+          <w:noProof/>
+        </w:rPr>
+        <w:drawing>
+          <wp:anchor distT="0" distB="0" distL="114300" distR="114300" simplePos="0" relativeHeight="251704320" behindDoc="0" locked="0" layoutInCell="1" allowOverlap="1" wp14:anchorId="2345311F" wp14:editId="569CEB35">
+            <wp:simplePos x="0" y="0"/>
+            <wp:positionH relativeFrom="margin">
+              <wp:align>center</wp:align>
+            </wp:positionH>
+            <wp:positionV relativeFrom="paragraph">
+              <wp:posOffset>257810</wp:posOffset>
+            </wp:positionV>
+            <wp:extent cx="5514975" cy="3581400"/>
+            <wp:effectExtent l="0" t="0" r="9525" b="0"/>
+            <wp:wrapTopAndBottom/>
+            <wp:docPr id="1492564372" name="Picture 1" descr="A diagram of a navy report&#10;&#10;Description automatically generated"/>
+            <wp:cNvGraphicFramePr>
+              <a:graphicFrameLocks xmlns:a="http://schemas.openxmlformats.org/drawingml/2006/main" noChangeAspect="1"/>
+            </wp:cNvGraphicFramePr>
+            <a:graphic xmlns:a="http://schemas.openxmlformats.org/drawingml/2006/main">
+              <a:graphicData uri="http://schemas.openxmlformats.org/drawingml/2006/picture">
+                <pic:pic xmlns:pic="http://schemas.openxmlformats.org/drawingml/2006/picture">
+                  <pic:nvPicPr>
+                    <pic:cNvPr id="1492564372" name="Picture 1" descr="A diagram of a navy report&#10;&#10;Description automatically generated"/>
+                    <pic:cNvPicPr/>
+                  </pic:nvPicPr>
+                  <pic:blipFill>
+                    <a:blip r:embed="rId46">
+                      <a:extLst>
+                        <a:ext uri="{28A0092B-C50C-407E-A947-70E740481C1C}">
+                          <a14:useLocalDpi xmlns:a14="http://schemas.microsoft.com/office/drawing/2010/main" val="0"/>
+                        </a:ext>
+                      </a:extLst>
+                    </a:blip>
+                    <a:stretch>
+                      <a:fillRect/>
+                    </a:stretch>
+                  </pic:blipFill>
+                  <pic:spPr>
+                    <a:xfrm>
+                      <a:off x="0" y="0"/>
+                      <a:ext cx="5514975" cy="3581400"/>
+                    </a:xfrm>
+                    <a:prstGeom prst="rect">
+                      <a:avLst/>
+                    </a:prstGeom>
+                  </pic:spPr>
+                </pic:pic>
+              </a:graphicData>
+            </a:graphic>
+          </wp:anchor>
+        </w:drawing>
+      </w:r>
+      <w:r>
+        <w:t xml:space="preserve">The case should look like the following: </w:t>
+      </w:r>
+    </w:p>
+    <w:p>
+      <w:pPr>
+        <w:pStyle w:val="ListParagraph"/>
+      </w:pPr>
+    </w:p>
+    <w:p>
+      <w:pPr>
+        <w:pStyle w:val="ListParagraph"/>
+        <w:numPr>
+          <w:ilvl w:val="0"/>
+          <w:numId w:val="9"/>
+        </w:numPr>
+        <w:spacing w:after="0"/>
+      </w:pPr>
+      <w:r>
+        <w:t>Create Navy Report.vi Modifications</w:t>
+      </w:r>
+    </w:p>
+    <w:p>
+      <w:pPr>
+        <w:pStyle w:val="ListParagraph"/>
+        <w:spacing w:after="0"/>
+        <w:ind w:left="1440"/>
+      </w:pPr>
+    </w:p>
+    <w:p>
+      <w:pPr>
+        <w:pStyle w:val="ListParagraph"/>
+        <w:numPr>
+          <w:ilvl w:val="1"/>
+          <w:numId w:val="9"/>
+        </w:numPr>
+        <w:spacing w:after="0"/>
+      </w:pPr>
+      <w:r>
+        <w:rPr>
+          <w:noProof/>
+        </w:rPr>
+        <w:drawing>
+          <wp:anchor distT="0" distB="0" distL="114300" distR="114300" simplePos="0" relativeHeight="251711488" behindDoc="0" locked="0" layoutInCell="1" allowOverlap="1" wp14:anchorId="6A5FED92" wp14:editId="3B894F63">
+            <wp:simplePos x="0" y="0"/>
+            <wp:positionH relativeFrom="margin">
+              <wp:align>center</wp:align>
+            </wp:positionH>
+            <wp:positionV relativeFrom="paragraph">
+              <wp:posOffset>356235</wp:posOffset>
+            </wp:positionV>
+            <wp:extent cx="1933575" cy="866775"/>
+            <wp:effectExtent l="0" t="0" r="9525" b="9525"/>
+            <wp:wrapTopAndBottom/>
+            <wp:docPr id="853435074" name="Picture 1" descr="A computer screen shot of a computer error&#10;&#10;Description automatically generated"/>
+            <wp:cNvGraphicFramePr>
+              <a:graphicFrameLocks xmlns:a="http://schemas.openxmlformats.org/drawingml/2006/main" noChangeAspect="1"/>
+            </wp:cNvGraphicFramePr>
+            <a:graphic xmlns:a="http://schemas.openxmlformats.org/drawingml/2006/main">
+              <a:graphicData uri="http://schemas.openxmlformats.org/drawingml/2006/picture">
+                <pic:pic xmlns:pic="http://schemas.openxmlformats.org/drawingml/2006/picture">
+                  <pic:nvPicPr>
+                    <pic:cNvPr id="853435074" name="Picture 1" descr="A computer screen shot of a computer error&#10;&#10;Description automatically generated"/>
+                    <pic:cNvPicPr/>
+                  </pic:nvPicPr>
+                  <pic:blipFill>
+                    <a:blip r:embed="rId47">
+                      <a:extLst>
+                        <a:ext uri="{28A0092B-C50C-407E-A947-70E740481C1C}">
+                          <a14:useLocalDpi xmlns:a14="http://schemas.microsoft.com/office/drawing/2010/main" val="0"/>
+                        </a:ext>
+                      </a:extLst>
+                    </a:blip>
+                    <a:stretch>
+                      <a:fillRect/>
+                    </a:stretch>
+                  </pic:blipFill>
+                  <pic:spPr>
+                    <a:xfrm>
+                      <a:off x="0" y="0"/>
+                      <a:ext cx="1933575" cy="866775"/>
+                    </a:xfrm>
+                    <a:prstGeom prst="rect">
+                      <a:avLst/>
+                    </a:prstGeom>
+                  </pic:spPr>
+                </pic:pic>
+              </a:graphicData>
+            </a:graphic>
+          </wp:anchor>
+        </w:drawing>
+      </w:r>
+      <w:proofErr w:type="spellStart"/>
+      <w:proofErr w:type="gramStart"/>
+      <w:r>
+        <w:t>Messenger.lvlib</w:t>
+      </w:r>
+      <w:proofErr w:type="spellEnd"/>
+      <w:r>
+        <w:t>:;</w:t>
+      </w:r>
+      <w:proofErr w:type="gramEnd"/>
+      <w:r>
+        <w:t xml:space="preserve">Send Message.vi rename </w:t>
+      </w:r>
+      <w:r>
+        <w:t>M</w:t>
+      </w:r>
+      <w:r>
+        <w:t>essage String from “</w:t>
+      </w:r>
+      <w:r>
+        <w:t>Sensor Calibration Report Generation</w:t>
+      </w:r>
+      <w:r>
+        <w:t>” to “Navy</w:t>
+      </w:r>
+      <w:r>
+        <w:t xml:space="preserve"> Calibration Report Generation</w:t>
+      </w:r>
+      <w:r>
+        <w:t>”</w:t>
+      </w:r>
+      <w:r>
+        <w:rPr>
+          <w:noProof/>
+        </w:rPr>
+        <w:t xml:space="preserve"> </w:t>
+      </w:r>
+    </w:p>
+    <w:p>
+      <w:pPr>
+        <w:pStyle w:val="ListParagraph"/>
+        <w:spacing w:after="0"/>
+        <w:ind w:left="1440"/>
+      </w:pPr>
+    </w:p>
+    <w:p>
+      <w:pPr>
+        <w:pStyle w:val="ListParagraph"/>
+        <w:numPr>
+          <w:ilvl w:val="1"/>
+          <w:numId w:val="9"/>
+        </w:numPr>
+        <w:spacing w:after="0"/>
+      </w:pPr>
+      <w:r>
+        <w:rPr>
+          <w:noProof/>
+        </w:rPr>
+        <w:drawing>
+          <wp:anchor distT="0" distB="0" distL="114300" distR="114300" simplePos="0" relativeHeight="251712512" behindDoc="0" locked="0" layoutInCell="1" allowOverlap="1" wp14:anchorId="40EAEBF2" wp14:editId="341BB646">
+            <wp:simplePos x="0" y="0"/>
+            <wp:positionH relativeFrom="margin">
+              <wp:align>center</wp:align>
+            </wp:positionH>
+            <wp:positionV relativeFrom="paragraph">
+              <wp:posOffset>487680</wp:posOffset>
+            </wp:positionV>
+            <wp:extent cx="3067050" cy="266700"/>
+            <wp:effectExtent l="0" t="0" r="0" b="0"/>
+            <wp:wrapTopAndBottom/>
+            <wp:docPr id="1368099077" name="Picture 1"/>
+            <wp:cNvGraphicFramePr>
+              <a:graphicFrameLocks xmlns:a="http://schemas.openxmlformats.org/drawingml/2006/main" noChangeAspect="1"/>
+            </wp:cNvGraphicFramePr>
+            <a:graphic xmlns:a="http://schemas.openxmlformats.org/drawingml/2006/main">
+              <a:graphicData uri="http://schemas.openxmlformats.org/drawingml/2006/picture">
+                <pic:pic xmlns:pic="http://schemas.openxmlformats.org/drawingml/2006/picture">
+                  <pic:nvPicPr>
+                    <pic:cNvPr id="1368099077" name=""/>
+                    <pic:cNvPicPr/>
+                  </pic:nvPicPr>
+                  <pic:blipFill>
+                    <a:blip r:embed="rId48">
+                      <a:extLst>
+                        <a:ext uri="{28A0092B-C50C-407E-A947-70E740481C1C}">
+                          <a14:useLocalDpi xmlns:a14="http://schemas.microsoft.com/office/drawing/2010/main" val="0"/>
+                        </a:ext>
+                      </a:extLst>
+                    </a:blip>
+                    <a:stretch>
+                      <a:fillRect/>
+                    </a:stretch>
+                  </pic:blipFill>
+                  <pic:spPr>
+                    <a:xfrm>
+                      <a:off x="0" y="0"/>
+                      <a:ext cx="3067050" cy="266700"/>
+                    </a:xfrm>
+                    <a:prstGeom prst="rect">
+                      <a:avLst/>
+                    </a:prstGeom>
+                  </pic:spPr>
+                </pic:pic>
+              </a:graphicData>
+            </a:graphic>
+          </wp:anchor>
+        </w:drawing>
+      </w:r>
+      <w:r>
+        <w:rPr>
+          <w:noProof/>
+        </w:rPr>
+        <w:t xml:space="preserve">In Frame 0, change the Report Title string from </w:t>
+      </w:r>
+      <w:r>
+        <w:rPr>
+          <w:noProof/>
+        </w:rPr>
+        <w:t>“</w:t>
+      </w:r>
+      <w:r>
+        <w:rPr>
+          <w:noProof/>
+        </w:rPr>
+        <w:t>JADEC Sensor Calibration Report</w:t>
+      </w:r>
+      <w:r>
+        <w:rPr>
+          <w:noProof/>
+        </w:rPr>
+        <w:t>” to “</w:t>
+      </w:r>
+      <w:r>
+        <w:rPr>
+          <w:noProof/>
+        </w:rPr>
+        <w:t>Johnson Controls Calibration Report</w:t>
+      </w:r>
+      <w:r>
+        <w:rPr>
+          <w:noProof/>
+        </w:rPr>
+        <w:t>”</w:t>
+      </w:r>
+      <w:r>
+        <w:rPr>
+          <w:noProof/>
+        </w:rPr>
+        <w:t xml:space="preserve"> </w:t>
+      </w:r>
+    </w:p>
+    <w:p>
+      <w:pPr>
+        <w:pStyle w:val="ListParagraph"/>
+      </w:pPr>
+    </w:p>
+    <w:p>
+      <w:pPr>
+        <w:pStyle w:val="ListParagraph"/>
+        <w:numPr>
+          <w:ilvl w:val="1"/>
+          <w:numId w:val="9"/>
+        </w:numPr>
+        <w:spacing w:after="0"/>
+      </w:pPr>
+      <w:r>
+        <w:rPr>
+          <w:noProof/>
+        </w:rPr>
+        <w:lastRenderedPageBreak/>
+        <w:drawing>
+          <wp:anchor distT="0" distB="0" distL="114300" distR="114300" simplePos="0" relativeHeight="251713536" behindDoc="0" locked="0" layoutInCell="1" allowOverlap="1" wp14:anchorId="6925946A" wp14:editId="3318F67C">
+            <wp:simplePos x="0" y="0"/>
+            <wp:positionH relativeFrom="margin">
+              <wp:align>center</wp:align>
+            </wp:positionH>
+            <wp:positionV relativeFrom="paragraph">
+              <wp:posOffset>241300</wp:posOffset>
+            </wp:positionV>
+            <wp:extent cx="3286125" cy="304800"/>
+            <wp:effectExtent l="0" t="0" r="9525" b="0"/>
+            <wp:wrapTopAndBottom/>
+            <wp:docPr id="1771275224" name="Picture 1"/>
+            <wp:cNvGraphicFramePr>
+              <a:graphicFrameLocks xmlns:a="http://schemas.openxmlformats.org/drawingml/2006/main" noChangeAspect="1"/>
+            </wp:cNvGraphicFramePr>
+            <a:graphic xmlns:a="http://schemas.openxmlformats.org/drawingml/2006/main">
+              <a:graphicData uri="http://schemas.openxmlformats.org/drawingml/2006/picture">
+                <pic:pic xmlns:pic="http://schemas.openxmlformats.org/drawingml/2006/picture">
+                  <pic:nvPicPr>
+                    <pic:cNvPr id="1771275224" name=""/>
+                    <pic:cNvPicPr/>
+                  </pic:nvPicPr>
+                  <pic:blipFill>
+                    <a:blip r:embed="rId49">
+                      <a:extLst>
+                        <a:ext uri="{28A0092B-C50C-407E-A947-70E740481C1C}">
+                          <a14:useLocalDpi xmlns:a14="http://schemas.microsoft.com/office/drawing/2010/main" val="0"/>
+                        </a:ext>
+                      </a:extLst>
+                    </a:blip>
+                    <a:stretch>
+                      <a:fillRect/>
+                    </a:stretch>
+                  </pic:blipFill>
+                  <pic:spPr>
+                    <a:xfrm>
+                      <a:off x="0" y="0"/>
+                      <a:ext cx="3286125" cy="304800"/>
+                    </a:xfrm>
+                    <a:prstGeom prst="rect">
+                      <a:avLst/>
+                    </a:prstGeom>
+                  </pic:spPr>
+                </pic:pic>
+              </a:graphicData>
+            </a:graphic>
+          </wp:anchor>
+        </w:drawing>
+      </w:r>
+      <w:r>
+        <w:t>“Base System Name” is to connect to “JADEC Test Facility”</w:t>
+      </w:r>
+    </w:p>
+    <w:p>
+      <w:pPr>
+        <w:pStyle w:val="ListParagraph"/>
+      </w:pPr>
+    </w:p>
+    <w:p>
+      <w:pPr>
+        <w:pStyle w:val="ListParagraph"/>
+        <w:numPr>
+          <w:ilvl w:val="1"/>
+          <w:numId w:val="9"/>
+        </w:numPr>
+        <w:spacing w:after="0"/>
+      </w:pPr>
+      <w:r>
+        <w:rPr>
+          <w:noProof/>
+        </w:rPr>
+        <w:drawing>
+          <wp:anchor distT="0" distB="0" distL="114300" distR="114300" simplePos="0" relativeHeight="251714560" behindDoc="0" locked="0" layoutInCell="1" allowOverlap="1" wp14:anchorId="76D974DE" wp14:editId="45EEBAA7">
+            <wp:simplePos x="0" y="0"/>
+            <wp:positionH relativeFrom="margin">
+              <wp:align>center</wp:align>
+            </wp:positionH>
+            <wp:positionV relativeFrom="paragraph">
+              <wp:posOffset>254000</wp:posOffset>
+            </wp:positionV>
+            <wp:extent cx="2781300" cy="285750"/>
+            <wp:effectExtent l="0" t="0" r="0" b="0"/>
+            <wp:wrapTopAndBottom/>
+            <wp:docPr id="179400400" name="Picture 1"/>
+            <wp:cNvGraphicFramePr>
+              <a:graphicFrameLocks xmlns:a="http://schemas.openxmlformats.org/drawingml/2006/main" noChangeAspect="1"/>
+            </wp:cNvGraphicFramePr>
+            <a:graphic xmlns:a="http://schemas.openxmlformats.org/drawingml/2006/main">
+              <a:graphicData uri="http://schemas.openxmlformats.org/drawingml/2006/picture">
+                <pic:pic xmlns:pic="http://schemas.openxmlformats.org/drawingml/2006/picture">
+                  <pic:nvPicPr>
+                    <pic:cNvPr id="179400400" name=""/>
+                    <pic:cNvPicPr/>
+                  </pic:nvPicPr>
+                  <pic:blipFill>
+                    <a:blip r:embed="rId50">
+                      <a:extLst>
+                        <a:ext uri="{28A0092B-C50C-407E-A947-70E740481C1C}">
+                          <a14:useLocalDpi xmlns:a14="http://schemas.microsoft.com/office/drawing/2010/main" val="0"/>
+                        </a:ext>
+                      </a:extLst>
+                    </a:blip>
+                    <a:stretch>
+                      <a:fillRect/>
+                    </a:stretch>
+                  </pic:blipFill>
+                  <pic:spPr>
+                    <a:xfrm>
+                      <a:off x="0" y="0"/>
+                      <a:ext cx="2781300" cy="285750"/>
+                    </a:xfrm>
+                    <a:prstGeom prst="rect">
+                      <a:avLst/>
+                    </a:prstGeom>
+                  </pic:spPr>
+                </pic:pic>
+              </a:graphicData>
+            </a:graphic>
+          </wp:anchor>
+        </w:drawing>
+      </w:r>
+      <w:r>
+        <w:t xml:space="preserve">“Active TR” </w:t>
+      </w:r>
+      <w:r>
+        <w:t>is to connect to “Test Request Number:”</w:t>
+      </w:r>
+    </w:p>
+    <w:p>
+      <w:pPr>
+        <w:pStyle w:val="ListParagraph"/>
+      </w:pPr>
+    </w:p>
+    <w:p>
+      <w:pPr>
+        <w:pStyle w:val="ListParagraph"/>
+        <w:numPr>
+          <w:ilvl w:val="1"/>
+          <w:numId w:val="9"/>
+        </w:numPr>
+        <w:spacing w:after="0"/>
+      </w:pPr>
+      <w:r>
+        <w:t>Modifications for adding in Unit Type:</w:t>
+      </w:r>
+    </w:p>
+    <w:p>
+      <w:pPr>
+        <w:pStyle w:val="ListParagraph"/>
+      </w:pPr>
+    </w:p>
+    <w:p>
+      <w:pPr>
+        <w:pStyle w:val="ListParagraph"/>
+        <w:numPr>
+          <w:ilvl w:val="2"/>
+          <w:numId w:val="9"/>
+        </w:numPr>
+        <w:spacing w:after="0"/>
+      </w:pPr>
+      <w:r>
+        <w:rPr>
+          <w:noProof/>
+        </w:rPr>
+        <w:drawing>
+          <wp:anchor distT="0" distB="0" distL="114300" distR="114300" simplePos="0" relativeHeight="251716608" behindDoc="0" locked="0" layoutInCell="1" allowOverlap="1" wp14:anchorId="02A5720B" wp14:editId="2A171821">
+            <wp:simplePos x="0" y="0"/>
+            <wp:positionH relativeFrom="margin">
+              <wp:posOffset>3124200</wp:posOffset>
+            </wp:positionH>
+            <wp:positionV relativeFrom="paragraph">
+              <wp:posOffset>248920</wp:posOffset>
+            </wp:positionV>
+            <wp:extent cx="704850" cy="390525"/>
+            <wp:effectExtent l="0" t="0" r="0" b="9525"/>
+            <wp:wrapTopAndBottom/>
+            <wp:docPr id="1041174115" name="Picture 1"/>
+            <wp:cNvGraphicFramePr>
+              <a:graphicFrameLocks xmlns:a="http://schemas.openxmlformats.org/drawingml/2006/main" noChangeAspect="1"/>
+            </wp:cNvGraphicFramePr>
+            <a:graphic xmlns:a="http://schemas.openxmlformats.org/drawingml/2006/main">
+              <a:graphicData uri="http://schemas.openxmlformats.org/drawingml/2006/picture">
+                <pic:pic xmlns:pic="http://schemas.openxmlformats.org/drawingml/2006/picture">
+                  <pic:nvPicPr>
+                    <pic:cNvPr id="1041174115" name=""/>
+                    <pic:cNvPicPr/>
+                  </pic:nvPicPr>
+                  <pic:blipFill>
+                    <a:blip r:embed="rId51">
+                      <a:extLst>
+                        <a:ext uri="{28A0092B-C50C-407E-A947-70E740481C1C}">
+                          <a14:useLocalDpi xmlns:a14="http://schemas.microsoft.com/office/drawing/2010/main" val="0"/>
+                        </a:ext>
+                      </a:extLst>
+                    </a:blip>
+                    <a:stretch>
+                      <a:fillRect/>
+                    </a:stretch>
+                  </pic:blipFill>
+                  <pic:spPr>
+                    <a:xfrm>
+                      <a:off x="0" y="0"/>
+                      <a:ext cx="704850" cy="390525"/>
+                    </a:xfrm>
+                    <a:prstGeom prst="rect">
+                      <a:avLst/>
+                    </a:prstGeom>
+                  </pic:spPr>
+                </pic:pic>
+              </a:graphicData>
+            </a:graphic>
+          </wp:anchor>
+        </w:drawing>
+      </w:r>
+      <w:r>
+        <w:t xml:space="preserve">Add “Unit Type” to a terminal for the </w:t>
+      </w:r>
+      <w:proofErr w:type="spellStart"/>
+      <w:r>
+        <w:t>SubVI</w:t>
+      </w:r>
+      <w:proofErr w:type="spellEnd"/>
+      <w:r>
+        <w:t xml:space="preserve">.  </w:t>
+      </w:r>
+    </w:p>
+    <w:p>
+      <w:pPr>
+        <w:pStyle w:val="ListParagraph"/>
+        <w:numPr>
+          <w:ilvl w:val="2"/>
+          <w:numId w:val="9"/>
+        </w:numPr>
+        <w:spacing w:after="0"/>
+      </w:pPr>
+      <w:r>
+        <w:rPr>
+          <w:noProof/>
+        </w:rPr>
+        <w:drawing>
+          <wp:anchor distT="0" distB="0" distL="114300" distR="114300" simplePos="0" relativeHeight="251717632" behindDoc="0" locked="0" layoutInCell="1" allowOverlap="1" wp14:anchorId="138BB6F1" wp14:editId="707996F4">
+            <wp:simplePos x="0" y="0"/>
+            <wp:positionH relativeFrom="margin">
+              <wp:align>center</wp:align>
+            </wp:positionH>
+            <wp:positionV relativeFrom="paragraph">
+              <wp:posOffset>883920</wp:posOffset>
+            </wp:positionV>
+            <wp:extent cx="2476500" cy="1466850"/>
+            <wp:effectExtent l="0" t="0" r="0" b="0"/>
+            <wp:wrapTopAndBottom/>
+            <wp:docPr id="935288860" name="Picture 1" descr="A screenshot of a video game&#10;&#10;Description automatically generated"/>
+            <wp:cNvGraphicFramePr>
+              <a:graphicFrameLocks xmlns:a="http://schemas.openxmlformats.org/drawingml/2006/main" noChangeAspect="1"/>
+            </wp:cNvGraphicFramePr>
+            <a:graphic xmlns:a="http://schemas.openxmlformats.org/drawingml/2006/main">
+              <a:graphicData uri="http://schemas.openxmlformats.org/drawingml/2006/picture">
+                <pic:pic xmlns:pic="http://schemas.openxmlformats.org/drawingml/2006/picture">
+                  <pic:nvPicPr>
+                    <pic:cNvPr id="935288860" name="Picture 1" descr="A screenshot of a video game&#10;&#10;Description automatically generated"/>
+                    <pic:cNvPicPr/>
+                  </pic:nvPicPr>
+                  <pic:blipFill>
+                    <a:blip r:embed="rId52">
+                      <a:extLst>
+                        <a:ext uri="{28A0092B-C50C-407E-A947-70E740481C1C}">
+                          <a14:useLocalDpi xmlns:a14="http://schemas.microsoft.com/office/drawing/2010/main" val="0"/>
+                        </a:ext>
+                      </a:extLst>
+                    </a:blip>
+                    <a:stretch>
+                      <a:fillRect/>
+                    </a:stretch>
+                  </pic:blipFill>
+                  <pic:spPr>
+                    <a:xfrm>
+                      <a:off x="0" y="0"/>
+                      <a:ext cx="2476500" cy="1466850"/>
+                    </a:xfrm>
+                    <a:prstGeom prst="rect">
+                      <a:avLst/>
+                    </a:prstGeom>
+                  </pic:spPr>
+                </pic:pic>
+              </a:graphicData>
+            </a:graphic>
+          </wp:anchor>
+        </w:drawing>
+      </w:r>
+      <w:r>
+        <w:t xml:space="preserve">Route from Output of Unit Type Selection Prompt.vi in </w:t>
+      </w:r>
+      <w:r>
+        <w:t>S</w:t>
+      </w:r>
+      <w:r>
+        <w:t>tand Alone Calibration Report-UI</w:t>
+      </w:r>
+      <w:r>
+        <w:t>.VI</w:t>
+      </w:r>
+      <w:r>
+        <w:t xml:space="preserve"> to </w:t>
+      </w:r>
+      <w:r>
+        <w:t>Create Navy Report.vi</w:t>
+      </w:r>
+    </w:p>
+    <w:p>
+      <w:pPr>
+        <w:pStyle w:val="ListParagraph"/>
+      </w:pPr>
+    </w:p>
+    <w:p>
+      <w:pPr>
+        <w:pStyle w:val="ListParagraph"/>
+        <w:numPr>
+          <w:ilvl w:val="1"/>
+          <w:numId w:val="9"/>
+        </w:numPr>
+        <w:spacing w:after="0"/>
+      </w:pPr>
+      <w:r>
+        <w:t>Modifications for adding in Prepared by:</w:t>
+      </w:r>
+    </w:p>
+    <w:p>
+      <w:pPr>
+        <w:pStyle w:val="ListParagraph"/>
+      </w:pPr>
+    </w:p>
+    <w:p>
+      <w:pPr>
+        <w:pStyle w:val="ListParagraph"/>
+        <w:numPr>
+          <w:ilvl w:val="2"/>
+          <w:numId w:val="9"/>
+        </w:numPr>
+        <w:spacing w:after="0"/>
+      </w:pPr>
+      <w:r>
+        <w:rPr>
+          <w:noProof/>
+        </w:rPr>
+        <w:drawing>
+          <wp:anchor distT="0" distB="0" distL="114300" distR="114300" simplePos="0" relativeHeight="251718656" behindDoc="0" locked="0" layoutInCell="1" allowOverlap="1" wp14:anchorId="677D6F4E" wp14:editId="33194D0F">
+            <wp:simplePos x="0" y="0"/>
+            <wp:positionH relativeFrom="margin">
+              <wp:align>center</wp:align>
+            </wp:positionH>
+            <wp:positionV relativeFrom="paragraph">
+              <wp:posOffset>266700</wp:posOffset>
+            </wp:positionV>
+            <wp:extent cx="695325" cy="390525"/>
+            <wp:effectExtent l="0" t="0" r="9525" b="9525"/>
+            <wp:wrapTopAndBottom/>
+            <wp:docPr id="652157175" name="Picture 1"/>
+            <wp:cNvGraphicFramePr>
+              <a:graphicFrameLocks xmlns:a="http://schemas.openxmlformats.org/drawingml/2006/main" noChangeAspect="1"/>
+            </wp:cNvGraphicFramePr>
+            <a:graphic xmlns:a="http://schemas.openxmlformats.org/drawingml/2006/main">
+              <a:graphicData uri="http://schemas.openxmlformats.org/drawingml/2006/picture">
+                <pic:pic xmlns:pic="http://schemas.openxmlformats.org/drawingml/2006/picture">
+                  <pic:nvPicPr>
+                    <pic:cNvPr id="652157175" name=""/>
+                    <pic:cNvPicPr/>
+                  </pic:nvPicPr>
+                  <pic:blipFill>
+                    <a:blip r:embed="rId53">
+                      <a:extLst>
+                        <a:ext uri="{28A0092B-C50C-407E-A947-70E740481C1C}">
+                          <a14:useLocalDpi xmlns:a14="http://schemas.microsoft.com/office/drawing/2010/main" val="0"/>
+                        </a:ext>
+                      </a:extLst>
+                    </a:blip>
+                    <a:stretch>
+                      <a:fillRect/>
+                    </a:stretch>
+                  </pic:blipFill>
+                  <pic:spPr>
+                    <a:xfrm>
+                      <a:off x="0" y="0"/>
+                      <a:ext cx="695325" cy="390525"/>
+                    </a:xfrm>
+                    <a:prstGeom prst="rect">
+                      <a:avLst/>
+                    </a:prstGeom>
+                  </pic:spPr>
+                </pic:pic>
+              </a:graphicData>
+            </a:graphic>
+          </wp:anchor>
+        </w:drawing>
+      </w:r>
+      <w:proofErr w:type="spellStart"/>
+      <w:r>
+        <w:t>Added</w:t>
+      </w:r>
+      <w:proofErr w:type="spellEnd"/>
+      <w:r>
+        <w:t xml:space="preserve"> </w:t>
+      </w:r>
+      <w:r>
+        <w:t>“</w:t>
+      </w:r>
+      <w:r>
+        <w:t>Prepared by</w:t>
+      </w:r>
+      <w:r>
+        <w:t>”</w:t>
+      </w:r>
+      <w:r>
+        <w:t xml:space="preserve"> to terminal </w:t>
+      </w:r>
+      <w:r>
+        <w:t xml:space="preserve">for the </w:t>
+      </w:r>
+      <w:proofErr w:type="spellStart"/>
+      <w:r>
+        <w:t>SubVI</w:t>
+      </w:r>
+      <w:proofErr w:type="spellEnd"/>
+      <w:r>
+        <w:t xml:space="preserve">.  </w:t>
+      </w:r>
+    </w:p>
+    <w:p>
+      <w:pPr>
+        <w:pStyle w:val="ListParagraph"/>
+        <w:numPr>
+          <w:ilvl w:val="2"/>
+          <w:numId w:val="9"/>
+        </w:numPr>
+        <w:spacing w:after="0"/>
+      </w:pPr>
+      <w:r>
+        <w:t xml:space="preserve">Added in </w:t>
+      </w:r>
+      <w:r>
+        <w:t xml:space="preserve">Login/Logout Control </w:t>
+      </w:r>
+      <w:proofErr w:type="spellStart"/>
+      <w:r>
+        <w:t>Tipstrip</w:t>
+      </w:r>
+      <w:proofErr w:type="spellEnd"/>
+      <w:r>
+        <w:t xml:space="preserve"> Property Node to</w:t>
+      </w:r>
+      <w:r>
+        <w:t xml:space="preserve"> </w:t>
+      </w:r>
+      <w:r>
+        <w:t>S</w:t>
+      </w:r>
+      <w:r>
+        <w:t>tand Alone Calibration Report-UI</w:t>
+      </w:r>
+      <w:r>
+        <w:t xml:space="preserve">.VI </w:t>
+      </w:r>
+      <w:r>
+        <w:t xml:space="preserve">under “Generate Cal Report” Case.  </w:t>
+      </w:r>
+    </w:p>
+    <w:p>
+      <w:pPr>
+        <w:pStyle w:val="ListParagraph"/>
+        <w:numPr>
+          <w:ilvl w:val="2"/>
+          <w:numId w:val="9"/>
+        </w:numPr>
+        <w:spacing w:after="0"/>
+      </w:pPr>
+      <w:r>
+        <w:t>Split out the User Type from the string.</w:t>
+      </w:r>
+    </w:p>
+    <w:p>
+      <w:pPr>
+        <w:pStyle w:val="ListParagraph"/>
+        <w:numPr>
+          <w:ilvl w:val="2"/>
+          <w:numId w:val="9"/>
+        </w:numPr>
+        <w:spacing w:after="0"/>
+      </w:pPr>
+      <w:r>
+        <w:rPr>
+          <w:noProof/>
+        </w:rPr>
+        <w:lastRenderedPageBreak/>
+        <w:drawing>
+          <wp:anchor distT="0" distB="0" distL="114300" distR="114300" simplePos="0" relativeHeight="251720704" behindDoc="0" locked="0" layoutInCell="1" allowOverlap="1" wp14:anchorId="513D85B4" wp14:editId="4573B54F">
+            <wp:simplePos x="0" y="0"/>
+            <wp:positionH relativeFrom="margin">
+              <wp:align>center</wp:align>
+            </wp:positionH>
+            <wp:positionV relativeFrom="paragraph">
+              <wp:posOffset>257175</wp:posOffset>
+            </wp:positionV>
+            <wp:extent cx="2914650" cy="2409825"/>
+            <wp:effectExtent l="0" t="0" r="0" b="9525"/>
+            <wp:wrapTopAndBottom/>
+            <wp:docPr id="431527282" name="Picture 1" descr="A computer screen shot of a computer program&#10;&#10;Description automatically generated"/>
+            <wp:cNvGraphicFramePr>
+              <a:graphicFrameLocks xmlns:a="http://schemas.openxmlformats.org/drawingml/2006/main" noChangeAspect="1"/>
+            </wp:cNvGraphicFramePr>
+            <a:graphic xmlns:a="http://schemas.openxmlformats.org/drawingml/2006/main">
+              <a:graphicData uri="http://schemas.openxmlformats.org/drawingml/2006/picture">
+                <pic:pic xmlns:pic="http://schemas.openxmlformats.org/drawingml/2006/picture">
+                  <pic:nvPicPr>
+                    <pic:cNvPr id="431527282" name="Picture 1" descr="A computer screen shot of a computer program&#10;&#10;Description automatically generated"/>
+                    <pic:cNvPicPr/>
+                  </pic:nvPicPr>
+                  <pic:blipFill>
+                    <a:blip r:embed="rId54">
+                      <a:extLst>
+                        <a:ext uri="{28A0092B-C50C-407E-A947-70E740481C1C}">
+                          <a14:useLocalDpi xmlns:a14="http://schemas.microsoft.com/office/drawing/2010/main" val="0"/>
+                        </a:ext>
+                      </a:extLst>
+                    </a:blip>
+                    <a:stretch>
+                      <a:fillRect/>
+                    </a:stretch>
+                  </pic:blipFill>
+                  <pic:spPr>
+                    <a:xfrm>
+                      <a:off x="0" y="0"/>
+                      <a:ext cx="2914650" cy="2409825"/>
+                    </a:xfrm>
+                    <a:prstGeom prst="rect">
+                      <a:avLst/>
+                    </a:prstGeom>
+                  </pic:spPr>
+                </pic:pic>
+              </a:graphicData>
+            </a:graphic>
+          </wp:anchor>
+        </w:drawing>
+      </w:r>
+      <w:r>
+        <w:t xml:space="preserve">Route the user to </w:t>
+      </w:r>
+      <w:r>
+        <w:t>Create Navy Report.VI</w:t>
+      </w:r>
+      <w:r>
+        <w:rPr>
+          <w:noProof/>
+        </w:rPr>
+        <w:t xml:space="preserve"> </w:t>
+      </w:r>
+    </w:p>
+    <w:p>
+      <w:pPr>
+        <w:pStyle w:val="ListParagraph"/>
+        <w:spacing w:after="0"/>
+        <w:ind w:left="1440"/>
+      </w:pPr>
+    </w:p>
+    <w:p>
+      <w:pPr>
+        <w:pStyle w:val="ListParagraph"/>
+        <w:spacing w:after="0"/>
+        <w:ind w:left="1440"/>
+      </w:pPr>
+    </w:p>
+    <w:p>
+      <w:pPr>
+        <w:pStyle w:val="ListParagraph"/>
+        <w:spacing w:after="0"/>
+        <w:ind w:left="1440"/>
+      </w:pPr>
+    </w:p>
+    <w:p>
+      <w:pPr>
+        <w:spacing w:after="0"/>
+      </w:pPr>
+    </w:p>
+    <w:p/>
+    <w:p>
+      <w:pPr>
+        <w:pStyle w:val="Heading2"/>
+        <w:spacing w:before="0"/>
+        <w:ind w:left="360"/>
+        <w:rPr>
+          <w:b/>
+          <w:bCs/>
+        </w:rPr>
+      </w:pPr>
+      <w:r>
+        <w:rPr>
+          <w:b/>
+          <w:bCs/>
+        </w:rPr>
+        <w:t>List of Checked Out Files</w:t>
+      </w:r>
+    </w:p>
+    <w:p/>
+    <w:p>
+      <w:pPr>
+        <w:pStyle w:val="ListParagraph"/>
+        <w:numPr>
+          <w:ilvl w:val="0"/>
+          <w:numId w:val="10"/>
+        </w:numPr>
+      </w:pPr>
+      <w:r>
+        <w:t>C:\_Projects\_LV2015\TrendSafe\SDC\Configuration Data\</w:t>
+      </w:r>
+      <w:proofErr w:type="spellStart"/>
+      <w:r>
+        <w:t>ConfigurationDB.UDL</w:t>
+      </w:r>
+      <w:proofErr w:type="spellEnd"/>
+    </w:p>
+    <w:p>
+      <w:pPr>
+        <w:pStyle w:val="ListParagraph"/>
+        <w:numPr>
+          <w:ilvl w:val="0"/>
+          <w:numId w:val="10"/>
+        </w:numPr>
+      </w:pPr>
+      <w:r>
+        <w:t>C:\_Projects\_LV2015\TrendSafe\SDC\Configuration Data\</w:t>
+      </w:r>
+      <w:proofErr w:type="spellStart"/>
+      <w:r>
+        <w:t>StroageDB.UDL</w:t>
+      </w:r>
+      <w:proofErr w:type="spellEnd"/>
+    </w:p>
+    <w:p>
+      <w:pPr>
+        <w:pStyle w:val="ListParagraph"/>
+        <w:numPr>
+          <w:ilvl w:val="0"/>
+          <w:numId w:val="10"/>
+        </w:numPr>
+      </w:pPr>
+      <w:r>
+        <w:t>C:\_Projects\_LV2015\TrendSafe\SDC\GUI\Classes\CalibrationReport_class\Stand Alone Calibration Report-UI.VI</w:t>
+      </w:r>
+    </w:p>
+    <w:p>
+      <w:pPr>
+        <w:pStyle w:val="ListParagraph"/>
+        <w:numPr>
+          <w:ilvl w:val="0"/>
+          <w:numId w:val="10"/>
+        </w:numPr>
+      </w:pPr>
+      <w:r>
+        <w:t>C:\_Projects\_LV2015\TrendSafe\SDC\GUI\Classes\CalibrationReport_class\CalReportType—Enum.ctl</w:t>
+      </w:r>
+    </w:p>
+    <w:p>
+      <w:pPr>
+        <w:pStyle w:val="ListParagraph"/>
+        <w:numPr>
+          <w:ilvl w:val="0"/>
+          <w:numId w:val="10"/>
+        </w:numPr>
+      </w:pPr>
+      <w:r>
+        <w:t>C:\_Projects\_LV2015\TrendSafe\SDC \JADEC-</w:t>
+      </w:r>
+      <w:proofErr w:type="spellStart"/>
+      <w:proofErr w:type="gramStart"/>
+      <w:r>
+        <w:t>PC.lvproj</w:t>
+      </w:r>
+      <w:proofErr w:type="spellEnd"/>
+      <w:proofErr w:type="gramEnd"/>
+    </w:p>
+    <w:p>
+      <w:pPr>
+        <w:pStyle w:val="ListParagraph"/>
+        <w:numPr>
+          <w:ilvl w:val="0"/>
+          <w:numId w:val="10"/>
+        </w:numPr>
+      </w:pPr>
+      <w:r>
+        <w:t>C:\_Projects\_LV2015\TrendSafe\SDC\GUI\Classes\CalibrationReport_class\CalibrationReport.lvclass</w:t>
+      </w:r>
     </w:p>
     <w:sectPr>
-      <w:headerReference w:type="default" r:id="rId44"/>
-      <w:footerReference w:type="default" r:id="rId45"/>
+      <w:headerReference w:type="default" r:id="rId55"/>
+      <w:footerReference w:type="default" r:id="rId56"/>
       <w:pgSz w:w="12240" w:h="15840"/>
       <w:pgMar w:top="720" w:right="720" w:bottom="720" w:left="720" w:header="432" w:footer="144" w:gutter="0"/>
       <w:cols w:space="720"/>
@@ -8960,9 +10425,95 @@
 <file path=word/numbering.xml><?xml version="1.0" encoding="utf-8"?>
 <w:numbering xmlns:wpc="http://schemas.microsoft.com/office/word/2010/wordprocessingCanvas" xmlns:cx="http://schemas.microsoft.com/office/drawing/2014/chartex" xmlns:cx1="http://schemas.microsoft.com/office/drawing/2015/9/8/chartex" xmlns:cx2="http://schemas.microsoft.com/office/drawing/2015/10/21/chartex" xmlns:cx3="http://schemas.microsoft.com/office/drawing/2016/5/9/chartex" xmlns:cx4="http://schemas.microsoft.com/office/drawing/2016/5/10/chartex" xmlns:cx5="http://schemas.microsoft.com/office/drawing/2016/5/11/chartex" xmlns:cx6="http://schemas.microsoft.com/office/drawing/2016/5/12/chartex" xmlns:cx7="http://schemas.microsoft.com/office/drawing/2016/5/13/chartex" xmlns:cx8="http://schemas.microsoft.com/office/drawing/2016/5/14/chartex" xmlns:mc="http://schemas.openxmlformats.org/markup-compatibility/2006" xmlns:aink="http://schemas.microsoft.com/office/drawing/2016/ink" xmlns:am3d="http://schemas.microsoft.com/office/drawing/2017/model3d" xmlns:o="urn:schemas-microsoft-com:office:office" xmlns:oel="http://schemas.microsoft.com/office/2019/extlst" xmlns:r="http://schemas.openxmlformats.org/officeDocument/2006/relationships" xmlns:m="http://schemas.openxmlformats.org/officeDocument/2006/math" xmlns:v="urn:schemas-microsoft-com:vml" xmlns:wp14="http://schemas.microsoft.com/office/word/2010/wordprocessingDrawing" xmlns:wp="http://schemas.openxmlformats.org/drawingml/2006/wordprocessingDrawing" xmlns:w10="urn:schemas-microsoft-com:office:word" xmlns:w="http://schemas.openxmlformats.org/wordprocessingml/2006/main" xmlns:w14="http://schemas.microsoft.com/office/word/2010/wordml" xmlns:w15="http://schemas.microsoft.com/office/word/2012/wordml" xmlns:w16cex="http://schemas.microsoft.com/office/word/2018/wordml/cex" xmlns:w16cid="http://schemas.microsoft.com/office/word/2016/wordml/cid" xmlns:w16="http://schemas.microsoft.com/office/word/2018/wordml" xmlns:w16du="http://schemas.microsoft.com/office/word/2023/wordml/word16du" xmlns:w16sdtdh="http://schemas.microsoft.com/office/word/2020/wordml/sdtdatahash" xmlns:w16se="http://schemas.microsoft.com/office/word/2015/wordml/symex" xmlns:wpg="http://schemas.microsoft.com/office/word/2010/wordprocessingGroup" xmlns:wpi="http://schemas.microsoft.com/office/word/2010/wordprocessingInk" xmlns:wne="http://schemas.microsoft.com/office/word/2006/wordml" xmlns:wps="http://schemas.microsoft.com/office/word/2010/wordprocessingShape" mc:Ignorable="w14 w15 w16se w16cid w16 w16cex w16sdtdh w16du wp14">
   <w:abstractNum w:abstractNumId="0" w15:restartNumberingAfterBreak="0">
+    <w:nsid w:val="0FC65DB3"/>
+    <w:multiLevelType w:val="hybridMultilevel"/>
+    <w:tmpl w:val="E9EEF4F8"/>
+    <w:lvl w:ilvl="0" w:tplc="0409001B">
+      <w:start w:val="1"/>
+      <w:numFmt w:val="lowerRoman"/>
+      <w:lvlText w:val="%1."/>
+      <w:lvlJc w:val="right"/>
+      <w:pPr>
+        <w:ind w:left="2340" w:hanging="360"/>
+      </w:pPr>
+    </w:lvl>
+    <w:lvl w:ilvl="1" w:tplc="04090019">
+      <w:start w:val="1"/>
+      <w:numFmt w:val="lowerLetter"/>
+      <w:lvlText w:val="%2."/>
+      <w:lvlJc w:val="left"/>
+      <w:pPr>
+        <w:ind w:left="3060" w:hanging="360"/>
+      </w:pPr>
+    </w:lvl>
+    <w:lvl w:ilvl="2" w:tplc="0409001B" w:tentative="1">
+      <w:start w:val="1"/>
+      <w:numFmt w:val="lowerRoman"/>
+      <w:lvlText w:val="%3."/>
+      <w:lvlJc w:val="right"/>
+      <w:pPr>
+        <w:ind w:left="3780" w:hanging="180"/>
+      </w:pPr>
+    </w:lvl>
+    <w:lvl w:ilvl="3" w:tplc="0409000F" w:tentative="1">
+      <w:start w:val="1"/>
+      <w:numFmt w:val="decimal"/>
+      <w:lvlText w:val="%4."/>
+      <w:lvlJc w:val="left"/>
+      <w:pPr>
+        <w:ind w:left="4500" w:hanging="360"/>
+      </w:pPr>
+    </w:lvl>
+    <w:lvl w:ilvl="4" w:tplc="04090019" w:tentative="1">
+      <w:start w:val="1"/>
+      <w:numFmt w:val="lowerLetter"/>
+      <w:lvlText w:val="%5."/>
+      <w:lvlJc w:val="left"/>
+      <w:pPr>
+        <w:ind w:left="5220" w:hanging="360"/>
+      </w:pPr>
+    </w:lvl>
+    <w:lvl w:ilvl="5" w:tplc="0409001B" w:tentative="1">
+      <w:start w:val="1"/>
+      <w:numFmt w:val="lowerRoman"/>
+      <w:lvlText w:val="%6."/>
+      <w:lvlJc w:val="right"/>
+      <w:pPr>
+        <w:ind w:left="5940" w:hanging="180"/>
+      </w:pPr>
+    </w:lvl>
+    <w:lvl w:ilvl="6" w:tplc="0409000F" w:tentative="1">
+      <w:start w:val="1"/>
+      <w:numFmt w:val="decimal"/>
+      <w:lvlText w:val="%7."/>
+      <w:lvlJc w:val="left"/>
+      <w:pPr>
+        <w:ind w:left="6660" w:hanging="360"/>
+      </w:pPr>
+    </w:lvl>
+    <w:lvl w:ilvl="7" w:tplc="04090019" w:tentative="1">
+      <w:start w:val="1"/>
+      <w:numFmt w:val="lowerLetter"/>
+      <w:lvlText w:val="%8."/>
+      <w:lvlJc w:val="left"/>
+      <w:pPr>
+        <w:ind w:left="7380" w:hanging="360"/>
+      </w:pPr>
+    </w:lvl>
+    <w:lvl w:ilvl="8" w:tplc="0409001B" w:tentative="1">
+      <w:start w:val="1"/>
+      <w:numFmt w:val="lowerRoman"/>
+      <w:lvlText w:val="%9."/>
+      <w:lvlJc w:val="right"/>
+      <w:pPr>
+        <w:ind w:left="8100" w:hanging="180"/>
+      </w:pPr>
+    </w:lvl>
+  </w:abstractNum>
+  <w:abstractNum w:abstractNumId="1" w15:restartNumberingAfterBreak="0">
     <w:nsid w:val="183D126D"/>
     <w:multiLevelType w:val="hybridMultilevel"/>
-    <w:tmpl w:val="EB3C0C7E"/>
+    <w:tmpl w:val="C86A28BA"/>
     <w:lvl w:ilvl="0" w:tplc="0409000F">
       <w:start w:val="1"/>
       <w:numFmt w:val="decimal"/>
@@ -9045,7 +10596,7 @@
       </w:pPr>
     </w:lvl>
   </w:abstractNum>
-  <w:abstractNum w:abstractNumId="1" w15:restartNumberingAfterBreak="0">
+  <w:abstractNum w:abstractNumId="2" w15:restartNumberingAfterBreak="0">
     <w:nsid w:val="1B751E7C"/>
     <w:multiLevelType w:val="hybridMultilevel"/>
     <w:tmpl w:val="44668B60"/>
@@ -9131,7 +10682,179 @@
       </w:pPr>
     </w:lvl>
   </w:abstractNum>
-  <w:abstractNum w:abstractNumId="2" w15:restartNumberingAfterBreak="0">
+  <w:abstractNum w:abstractNumId="3" w15:restartNumberingAfterBreak="0">
+    <w:nsid w:val="1BAB2A85"/>
+    <w:multiLevelType w:val="hybridMultilevel"/>
+    <w:tmpl w:val="E95E5C98"/>
+    <w:lvl w:ilvl="0" w:tplc="04090017">
+      <w:start w:val="1"/>
+      <w:numFmt w:val="lowerLetter"/>
+      <w:lvlText w:val="%1)"/>
+      <w:lvlJc w:val="left"/>
+      <w:pPr>
+        <w:ind w:left="720" w:hanging="360"/>
+      </w:pPr>
+    </w:lvl>
+    <w:lvl w:ilvl="1" w:tplc="FFFFFFFF">
+      <w:start w:val="1"/>
+      <w:numFmt w:val="lowerLetter"/>
+      <w:lvlText w:val="%2."/>
+      <w:lvlJc w:val="left"/>
+      <w:pPr>
+        <w:ind w:left="1440" w:hanging="360"/>
+      </w:pPr>
+    </w:lvl>
+    <w:lvl w:ilvl="2" w:tplc="FFFFFFFF">
+      <w:start w:val="1"/>
+      <w:numFmt w:val="lowerRoman"/>
+      <w:lvlText w:val="%3."/>
+      <w:lvlJc w:val="right"/>
+      <w:pPr>
+        <w:ind w:left="2160" w:hanging="180"/>
+      </w:pPr>
+    </w:lvl>
+    <w:lvl w:ilvl="3" w:tplc="FFFFFFFF" w:tentative="1">
+      <w:start w:val="1"/>
+      <w:numFmt w:val="decimal"/>
+      <w:lvlText w:val="%4."/>
+      <w:lvlJc w:val="left"/>
+      <w:pPr>
+        <w:ind w:left="2880" w:hanging="360"/>
+      </w:pPr>
+    </w:lvl>
+    <w:lvl w:ilvl="4" w:tplc="FFFFFFFF" w:tentative="1">
+      <w:start w:val="1"/>
+      <w:numFmt w:val="lowerLetter"/>
+      <w:lvlText w:val="%5."/>
+      <w:lvlJc w:val="left"/>
+      <w:pPr>
+        <w:ind w:left="3600" w:hanging="360"/>
+      </w:pPr>
+    </w:lvl>
+    <w:lvl w:ilvl="5" w:tplc="FFFFFFFF" w:tentative="1">
+      <w:start w:val="1"/>
+      <w:numFmt w:val="lowerRoman"/>
+      <w:lvlText w:val="%6."/>
+      <w:lvlJc w:val="right"/>
+      <w:pPr>
+        <w:ind w:left="4320" w:hanging="180"/>
+      </w:pPr>
+    </w:lvl>
+    <w:lvl w:ilvl="6" w:tplc="FFFFFFFF" w:tentative="1">
+      <w:start w:val="1"/>
+      <w:numFmt w:val="decimal"/>
+      <w:lvlText w:val="%7."/>
+      <w:lvlJc w:val="left"/>
+      <w:pPr>
+        <w:ind w:left="5040" w:hanging="360"/>
+      </w:pPr>
+    </w:lvl>
+    <w:lvl w:ilvl="7" w:tplc="FFFFFFFF" w:tentative="1">
+      <w:start w:val="1"/>
+      <w:numFmt w:val="lowerLetter"/>
+      <w:lvlText w:val="%8."/>
+      <w:lvlJc w:val="left"/>
+      <w:pPr>
+        <w:ind w:left="5760" w:hanging="360"/>
+      </w:pPr>
+    </w:lvl>
+    <w:lvl w:ilvl="8" w:tplc="FFFFFFFF" w:tentative="1">
+      <w:start w:val="1"/>
+      <w:numFmt w:val="lowerRoman"/>
+      <w:lvlText w:val="%9."/>
+      <w:lvlJc w:val="right"/>
+      <w:pPr>
+        <w:ind w:left="6480" w:hanging="180"/>
+      </w:pPr>
+    </w:lvl>
+  </w:abstractNum>
+  <w:abstractNum w:abstractNumId="4" w15:restartNumberingAfterBreak="0">
+    <w:nsid w:val="1CFD5899"/>
+    <w:multiLevelType w:val="hybridMultilevel"/>
+    <w:tmpl w:val="3F82DA60"/>
+    <w:lvl w:ilvl="0" w:tplc="04090013">
+      <w:start w:val="1"/>
+      <w:numFmt w:val="upperRoman"/>
+      <w:lvlText w:val="%1."/>
+      <w:lvlJc w:val="right"/>
+      <w:pPr>
+        <w:ind w:left="720" w:hanging="360"/>
+      </w:pPr>
+    </w:lvl>
+    <w:lvl w:ilvl="1" w:tplc="04090019">
+      <w:start w:val="1"/>
+      <w:numFmt w:val="lowerLetter"/>
+      <w:lvlText w:val="%2."/>
+      <w:lvlJc w:val="left"/>
+      <w:pPr>
+        <w:ind w:left="1440" w:hanging="360"/>
+      </w:pPr>
+    </w:lvl>
+    <w:lvl w:ilvl="2" w:tplc="0409001B" w:tentative="1">
+      <w:start w:val="1"/>
+      <w:numFmt w:val="lowerRoman"/>
+      <w:lvlText w:val="%3."/>
+      <w:lvlJc w:val="right"/>
+      <w:pPr>
+        <w:ind w:left="2160" w:hanging="180"/>
+      </w:pPr>
+    </w:lvl>
+    <w:lvl w:ilvl="3" w:tplc="0409000F" w:tentative="1">
+      <w:start w:val="1"/>
+      <w:numFmt w:val="decimal"/>
+      <w:lvlText w:val="%4."/>
+      <w:lvlJc w:val="left"/>
+      <w:pPr>
+        <w:ind w:left="2880" w:hanging="360"/>
+      </w:pPr>
+    </w:lvl>
+    <w:lvl w:ilvl="4" w:tplc="04090019" w:tentative="1">
+      <w:start w:val="1"/>
+      <w:numFmt w:val="lowerLetter"/>
+      <w:lvlText w:val="%5."/>
+      <w:lvlJc w:val="left"/>
+      <w:pPr>
+        <w:ind w:left="3600" w:hanging="360"/>
+      </w:pPr>
+    </w:lvl>
+    <w:lvl w:ilvl="5" w:tplc="0409001B" w:tentative="1">
+      <w:start w:val="1"/>
+      <w:numFmt w:val="lowerRoman"/>
+      <w:lvlText w:val="%6."/>
+      <w:lvlJc w:val="right"/>
+      <w:pPr>
+        <w:ind w:left="4320" w:hanging="180"/>
+      </w:pPr>
+    </w:lvl>
+    <w:lvl w:ilvl="6" w:tplc="0409000F" w:tentative="1">
+      <w:start w:val="1"/>
+      <w:numFmt w:val="decimal"/>
+      <w:lvlText w:val="%7."/>
+      <w:lvlJc w:val="left"/>
+      <w:pPr>
+        <w:ind w:left="5040" w:hanging="360"/>
+      </w:pPr>
+    </w:lvl>
+    <w:lvl w:ilvl="7" w:tplc="04090019" w:tentative="1">
+      <w:start w:val="1"/>
+      <w:numFmt w:val="lowerLetter"/>
+      <w:lvlText w:val="%8."/>
+      <w:lvlJc w:val="left"/>
+      <w:pPr>
+        <w:ind w:left="5760" w:hanging="360"/>
+      </w:pPr>
+    </w:lvl>
+    <w:lvl w:ilvl="8" w:tplc="0409001B" w:tentative="1">
+      <w:start w:val="1"/>
+      <w:numFmt w:val="lowerRoman"/>
+      <w:lvlText w:val="%9."/>
+      <w:lvlJc w:val="right"/>
+      <w:pPr>
+        <w:ind w:left="6480" w:hanging="180"/>
+      </w:pPr>
+    </w:lvl>
+  </w:abstractNum>
+  <w:abstractNum w:abstractNumId="5" w15:restartNumberingAfterBreak="0">
     <w:nsid w:val="22FD086C"/>
     <w:multiLevelType w:val="hybridMultilevel"/>
     <w:tmpl w:val="2E72504C"/>
@@ -9217,7 +10940,93 @@
       </w:pPr>
     </w:lvl>
   </w:abstractNum>
-  <w:abstractNum w:abstractNumId="3" w15:restartNumberingAfterBreak="0">
+  <w:abstractNum w:abstractNumId="6" w15:restartNumberingAfterBreak="0">
+    <w:nsid w:val="2BE404D6"/>
+    <w:multiLevelType w:val="hybridMultilevel"/>
+    <w:tmpl w:val="5F466C68"/>
+    <w:lvl w:ilvl="0" w:tplc="0409001B">
+      <w:start w:val="1"/>
+      <w:numFmt w:val="lowerRoman"/>
+      <w:lvlText w:val="%1."/>
+      <w:lvlJc w:val="right"/>
+      <w:pPr>
+        <w:ind w:left="2340" w:hanging="360"/>
+      </w:pPr>
+    </w:lvl>
+    <w:lvl w:ilvl="1" w:tplc="04090019">
+      <w:start w:val="1"/>
+      <w:numFmt w:val="lowerLetter"/>
+      <w:lvlText w:val="%2."/>
+      <w:lvlJc w:val="left"/>
+      <w:pPr>
+        <w:ind w:left="3060" w:hanging="360"/>
+      </w:pPr>
+    </w:lvl>
+    <w:lvl w:ilvl="2" w:tplc="0409001B" w:tentative="1">
+      <w:start w:val="1"/>
+      <w:numFmt w:val="lowerRoman"/>
+      <w:lvlText w:val="%3."/>
+      <w:lvlJc w:val="right"/>
+      <w:pPr>
+        <w:ind w:left="3780" w:hanging="180"/>
+      </w:pPr>
+    </w:lvl>
+    <w:lvl w:ilvl="3" w:tplc="0409000F" w:tentative="1">
+      <w:start w:val="1"/>
+      <w:numFmt w:val="decimal"/>
+      <w:lvlText w:val="%4."/>
+      <w:lvlJc w:val="left"/>
+      <w:pPr>
+        <w:ind w:left="4500" w:hanging="360"/>
+      </w:pPr>
+    </w:lvl>
+    <w:lvl w:ilvl="4" w:tplc="04090019" w:tentative="1">
+      <w:start w:val="1"/>
+      <w:numFmt w:val="lowerLetter"/>
+      <w:lvlText w:val="%5."/>
+      <w:lvlJc w:val="left"/>
+      <w:pPr>
+        <w:ind w:left="5220" w:hanging="360"/>
+      </w:pPr>
+    </w:lvl>
+    <w:lvl w:ilvl="5" w:tplc="0409001B" w:tentative="1">
+      <w:start w:val="1"/>
+      <w:numFmt w:val="lowerRoman"/>
+      <w:lvlText w:val="%6."/>
+      <w:lvlJc w:val="right"/>
+      <w:pPr>
+        <w:ind w:left="5940" w:hanging="180"/>
+      </w:pPr>
+    </w:lvl>
+    <w:lvl w:ilvl="6" w:tplc="0409000F" w:tentative="1">
+      <w:start w:val="1"/>
+      <w:numFmt w:val="decimal"/>
+      <w:lvlText w:val="%7."/>
+      <w:lvlJc w:val="left"/>
+      <w:pPr>
+        <w:ind w:left="6660" w:hanging="360"/>
+      </w:pPr>
+    </w:lvl>
+    <w:lvl w:ilvl="7" w:tplc="04090019" w:tentative="1">
+      <w:start w:val="1"/>
+      <w:numFmt w:val="lowerLetter"/>
+      <w:lvlText w:val="%8."/>
+      <w:lvlJc w:val="left"/>
+      <w:pPr>
+        <w:ind w:left="7380" w:hanging="360"/>
+      </w:pPr>
+    </w:lvl>
+    <w:lvl w:ilvl="8" w:tplc="0409001B" w:tentative="1">
+      <w:start w:val="1"/>
+      <w:numFmt w:val="lowerRoman"/>
+      <w:lvlText w:val="%9."/>
+      <w:lvlJc w:val="right"/>
+      <w:pPr>
+        <w:ind w:left="8100" w:hanging="180"/>
+      </w:pPr>
+    </w:lvl>
+  </w:abstractNum>
+  <w:abstractNum w:abstractNumId="7" w15:restartNumberingAfterBreak="0">
     <w:nsid w:val="2F8A0960"/>
     <w:multiLevelType w:val="hybridMultilevel"/>
     <w:tmpl w:val="C512BCBC"/>
@@ -9303,7 +11112,179 @@
       </w:pPr>
     </w:lvl>
   </w:abstractNum>
-  <w:abstractNum w:abstractNumId="4" w15:restartNumberingAfterBreak="0">
+  <w:abstractNum w:abstractNumId="8" w15:restartNumberingAfterBreak="0">
+    <w:nsid w:val="3B4453D4"/>
+    <w:multiLevelType w:val="hybridMultilevel"/>
+    <w:tmpl w:val="459E3D70"/>
+    <w:lvl w:ilvl="0" w:tplc="0409001B">
+      <w:start w:val="1"/>
+      <w:numFmt w:val="lowerRoman"/>
+      <w:lvlText w:val="%1."/>
+      <w:lvlJc w:val="right"/>
+      <w:pPr>
+        <w:ind w:left="2340" w:hanging="360"/>
+      </w:pPr>
+    </w:lvl>
+    <w:lvl w:ilvl="1" w:tplc="04090019">
+      <w:start w:val="1"/>
+      <w:numFmt w:val="lowerLetter"/>
+      <w:lvlText w:val="%2."/>
+      <w:lvlJc w:val="left"/>
+      <w:pPr>
+        <w:ind w:left="3060" w:hanging="360"/>
+      </w:pPr>
+    </w:lvl>
+    <w:lvl w:ilvl="2" w:tplc="0409001B" w:tentative="1">
+      <w:start w:val="1"/>
+      <w:numFmt w:val="lowerRoman"/>
+      <w:lvlText w:val="%3."/>
+      <w:lvlJc w:val="right"/>
+      <w:pPr>
+        <w:ind w:left="3780" w:hanging="180"/>
+      </w:pPr>
+    </w:lvl>
+    <w:lvl w:ilvl="3" w:tplc="0409000F" w:tentative="1">
+      <w:start w:val="1"/>
+      <w:numFmt w:val="decimal"/>
+      <w:lvlText w:val="%4."/>
+      <w:lvlJc w:val="left"/>
+      <w:pPr>
+        <w:ind w:left="4500" w:hanging="360"/>
+      </w:pPr>
+    </w:lvl>
+    <w:lvl w:ilvl="4" w:tplc="04090019" w:tentative="1">
+      <w:start w:val="1"/>
+      <w:numFmt w:val="lowerLetter"/>
+      <w:lvlText w:val="%5."/>
+      <w:lvlJc w:val="left"/>
+      <w:pPr>
+        <w:ind w:left="5220" w:hanging="360"/>
+      </w:pPr>
+    </w:lvl>
+    <w:lvl w:ilvl="5" w:tplc="0409001B" w:tentative="1">
+      <w:start w:val="1"/>
+      <w:numFmt w:val="lowerRoman"/>
+      <w:lvlText w:val="%6."/>
+      <w:lvlJc w:val="right"/>
+      <w:pPr>
+        <w:ind w:left="5940" w:hanging="180"/>
+      </w:pPr>
+    </w:lvl>
+    <w:lvl w:ilvl="6" w:tplc="0409000F" w:tentative="1">
+      <w:start w:val="1"/>
+      <w:numFmt w:val="decimal"/>
+      <w:lvlText w:val="%7."/>
+      <w:lvlJc w:val="left"/>
+      <w:pPr>
+        <w:ind w:left="6660" w:hanging="360"/>
+      </w:pPr>
+    </w:lvl>
+    <w:lvl w:ilvl="7" w:tplc="04090019" w:tentative="1">
+      <w:start w:val="1"/>
+      <w:numFmt w:val="lowerLetter"/>
+      <w:lvlText w:val="%8."/>
+      <w:lvlJc w:val="left"/>
+      <w:pPr>
+        <w:ind w:left="7380" w:hanging="360"/>
+      </w:pPr>
+    </w:lvl>
+    <w:lvl w:ilvl="8" w:tplc="0409001B" w:tentative="1">
+      <w:start w:val="1"/>
+      <w:numFmt w:val="lowerRoman"/>
+      <w:lvlText w:val="%9."/>
+      <w:lvlJc w:val="right"/>
+      <w:pPr>
+        <w:ind w:left="8100" w:hanging="180"/>
+      </w:pPr>
+    </w:lvl>
+  </w:abstractNum>
+  <w:abstractNum w:abstractNumId="9" w15:restartNumberingAfterBreak="0">
+    <w:nsid w:val="41F34DBA"/>
+    <w:multiLevelType w:val="hybridMultilevel"/>
+    <w:tmpl w:val="EB3C0C7E"/>
+    <w:lvl w:ilvl="0" w:tplc="FFFFFFFF">
+      <w:start w:val="1"/>
+      <w:numFmt w:val="decimal"/>
+      <w:lvlText w:val="%1."/>
+      <w:lvlJc w:val="left"/>
+      <w:pPr>
+        <w:ind w:left="720" w:hanging="360"/>
+      </w:pPr>
+    </w:lvl>
+    <w:lvl w:ilvl="1" w:tplc="FFFFFFFF">
+      <w:start w:val="1"/>
+      <w:numFmt w:val="lowerLetter"/>
+      <w:lvlText w:val="%2."/>
+      <w:lvlJc w:val="left"/>
+      <w:pPr>
+        <w:ind w:left="1440" w:hanging="360"/>
+      </w:pPr>
+    </w:lvl>
+    <w:lvl w:ilvl="2" w:tplc="FFFFFFFF">
+      <w:start w:val="1"/>
+      <w:numFmt w:val="lowerRoman"/>
+      <w:lvlText w:val="%3."/>
+      <w:lvlJc w:val="right"/>
+      <w:pPr>
+        <w:ind w:left="2160" w:hanging="180"/>
+      </w:pPr>
+    </w:lvl>
+    <w:lvl w:ilvl="3" w:tplc="FFFFFFFF" w:tentative="1">
+      <w:start w:val="1"/>
+      <w:numFmt w:val="decimal"/>
+      <w:lvlText w:val="%4."/>
+      <w:lvlJc w:val="left"/>
+      <w:pPr>
+        <w:ind w:left="2880" w:hanging="360"/>
+      </w:pPr>
+    </w:lvl>
+    <w:lvl w:ilvl="4" w:tplc="FFFFFFFF" w:tentative="1">
+      <w:start w:val="1"/>
+      <w:numFmt w:val="lowerLetter"/>
+      <w:lvlText w:val="%5."/>
+      <w:lvlJc w:val="left"/>
+      <w:pPr>
+        <w:ind w:left="3600" w:hanging="360"/>
+      </w:pPr>
+    </w:lvl>
+    <w:lvl w:ilvl="5" w:tplc="FFFFFFFF" w:tentative="1">
+      <w:start w:val="1"/>
+      <w:numFmt w:val="lowerRoman"/>
+      <w:lvlText w:val="%6."/>
+      <w:lvlJc w:val="right"/>
+      <w:pPr>
+        <w:ind w:left="4320" w:hanging="180"/>
+      </w:pPr>
+    </w:lvl>
+    <w:lvl w:ilvl="6" w:tplc="FFFFFFFF" w:tentative="1">
+      <w:start w:val="1"/>
+      <w:numFmt w:val="decimal"/>
+      <w:lvlText w:val="%7."/>
+      <w:lvlJc w:val="left"/>
+      <w:pPr>
+        <w:ind w:left="5040" w:hanging="360"/>
+      </w:pPr>
+    </w:lvl>
+    <w:lvl w:ilvl="7" w:tplc="FFFFFFFF" w:tentative="1">
+      <w:start w:val="1"/>
+      <w:numFmt w:val="lowerLetter"/>
+      <w:lvlText w:val="%8."/>
+      <w:lvlJc w:val="left"/>
+      <w:pPr>
+        <w:ind w:left="5760" w:hanging="360"/>
+      </w:pPr>
+    </w:lvl>
+    <w:lvl w:ilvl="8" w:tplc="FFFFFFFF" w:tentative="1">
+      <w:start w:val="1"/>
+      <w:numFmt w:val="lowerRoman"/>
+      <w:lvlText w:val="%9."/>
+      <w:lvlJc w:val="right"/>
+      <w:pPr>
+        <w:ind w:left="6480" w:hanging="180"/>
+      </w:pPr>
+    </w:lvl>
+  </w:abstractNum>
+  <w:abstractNum w:abstractNumId="10" w15:restartNumberingAfterBreak="0">
     <w:nsid w:val="50296B56"/>
     <w:multiLevelType w:val="multilevel"/>
     <w:tmpl w:val="04090027"/>
@@ -9398,7 +11379,93 @@
       </w:pPr>
     </w:lvl>
   </w:abstractNum>
-  <w:abstractNum w:abstractNumId="5" w15:restartNumberingAfterBreak="0">
+  <w:abstractNum w:abstractNumId="11" w15:restartNumberingAfterBreak="0">
+    <w:nsid w:val="52734349"/>
+    <w:multiLevelType w:val="hybridMultilevel"/>
+    <w:tmpl w:val="1F6023AA"/>
+    <w:lvl w:ilvl="0" w:tplc="04090019">
+      <w:start w:val="1"/>
+      <w:numFmt w:val="lowerLetter"/>
+      <w:lvlText w:val="%1."/>
+      <w:lvlJc w:val="left"/>
+      <w:pPr>
+        <w:ind w:left="720" w:hanging="360"/>
+      </w:pPr>
+    </w:lvl>
+    <w:lvl w:ilvl="1" w:tplc="FFFFFFFF">
+      <w:start w:val="1"/>
+      <w:numFmt w:val="lowerLetter"/>
+      <w:lvlText w:val="%2."/>
+      <w:lvlJc w:val="left"/>
+      <w:pPr>
+        <w:ind w:left="1440" w:hanging="360"/>
+      </w:pPr>
+    </w:lvl>
+    <w:lvl w:ilvl="2" w:tplc="FFFFFFFF">
+      <w:start w:val="1"/>
+      <w:numFmt w:val="lowerRoman"/>
+      <w:lvlText w:val="%3."/>
+      <w:lvlJc w:val="right"/>
+      <w:pPr>
+        <w:ind w:left="2160" w:hanging="180"/>
+      </w:pPr>
+    </w:lvl>
+    <w:lvl w:ilvl="3" w:tplc="FFFFFFFF" w:tentative="1">
+      <w:start w:val="1"/>
+      <w:numFmt w:val="decimal"/>
+      <w:lvlText w:val="%4."/>
+      <w:lvlJc w:val="left"/>
+      <w:pPr>
+        <w:ind w:left="2880" w:hanging="360"/>
+      </w:pPr>
+    </w:lvl>
+    <w:lvl w:ilvl="4" w:tplc="FFFFFFFF" w:tentative="1">
+      <w:start w:val="1"/>
+      <w:numFmt w:val="lowerLetter"/>
+      <w:lvlText w:val="%5."/>
+      <w:lvlJc w:val="left"/>
+      <w:pPr>
+        <w:ind w:left="3600" w:hanging="360"/>
+      </w:pPr>
+    </w:lvl>
+    <w:lvl w:ilvl="5" w:tplc="FFFFFFFF" w:tentative="1">
+      <w:start w:val="1"/>
+      <w:numFmt w:val="lowerRoman"/>
+      <w:lvlText w:val="%6."/>
+      <w:lvlJc w:val="right"/>
+      <w:pPr>
+        <w:ind w:left="4320" w:hanging="180"/>
+      </w:pPr>
+    </w:lvl>
+    <w:lvl w:ilvl="6" w:tplc="FFFFFFFF" w:tentative="1">
+      <w:start w:val="1"/>
+      <w:numFmt w:val="decimal"/>
+      <w:lvlText w:val="%7."/>
+      <w:lvlJc w:val="left"/>
+      <w:pPr>
+        <w:ind w:left="5040" w:hanging="360"/>
+      </w:pPr>
+    </w:lvl>
+    <w:lvl w:ilvl="7" w:tplc="FFFFFFFF" w:tentative="1">
+      <w:start w:val="1"/>
+      <w:numFmt w:val="lowerLetter"/>
+      <w:lvlText w:val="%8."/>
+      <w:lvlJc w:val="left"/>
+      <w:pPr>
+        <w:ind w:left="5760" w:hanging="360"/>
+      </w:pPr>
+    </w:lvl>
+    <w:lvl w:ilvl="8" w:tplc="FFFFFFFF" w:tentative="1">
+      <w:start w:val="1"/>
+      <w:numFmt w:val="lowerRoman"/>
+      <w:lvlText w:val="%9."/>
+      <w:lvlJc w:val="right"/>
+      <w:pPr>
+        <w:ind w:left="6480" w:hanging="180"/>
+      </w:pPr>
+    </w:lvl>
+  </w:abstractNum>
+  <w:abstractNum w:abstractNumId="12" w15:restartNumberingAfterBreak="0">
     <w:nsid w:val="5B495297"/>
     <w:multiLevelType w:val="hybridMultilevel"/>
     <w:tmpl w:val="0B229572"/>
@@ -9484,7 +11551,7 @@
       </w:pPr>
     </w:lvl>
   </w:abstractNum>
-  <w:abstractNum w:abstractNumId="6" w15:restartNumberingAfterBreak="0">
+  <w:abstractNum w:abstractNumId="13" w15:restartNumberingAfterBreak="0">
     <w:nsid w:val="5EC16DF0"/>
     <w:multiLevelType w:val="hybridMultilevel"/>
     <w:tmpl w:val="EB3C0C7E"/>
@@ -9570,7 +11637,7 @@
       </w:pPr>
     </w:lvl>
   </w:abstractNum>
-  <w:abstractNum w:abstractNumId="7" w15:restartNumberingAfterBreak="0">
+  <w:abstractNum w:abstractNumId="14" w15:restartNumberingAfterBreak="0">
     <w:nsid w:val="610D0340"/>
     <w:multiLevelType w:val="hybridMultilevel"/>
     <w:tmpl w:val="3B4AE472"/>
@@ -9656,29 +11723,139 @@
       </w:pPr>
     </w:lvl>
   </w:abstractNum>
+  <w:abstractNum w:abstractNumId="15" w15:restartNumberingAfterBreak="0">
+    <w:nsid w:val="7717737C"/>
+    <w:multiLevelType w:val="hybridMultilevel"/>
+    <w:tmpl w:val="C86A28BA"/>
+    <w:lvl w:ilvl="0" w:tplc="FFFFFFFF">
+      <w:start w:val="1"/>
+      <w:numFmt w:val="decimal"/>
+      <w:lvlText w:val="%1."/>
+      <w:lvlJc w:val="left"/>
+      <w:pPr>
+        <w:ind w:left="720" w:hanging="360"/>
+      </w:pPr>
+    </w:lvl>
+    <w:lvl w:ilvl="1" w:tplc="FFFFFFFF">
+      <w:start w:val="1"/>
+      <w:numFmt w:val="lowerLetter"/>
+      <w:lvlText w:val="%2."/>
+      <w:lvlJc w:val="left"/>
+      <w:pPr>
+        <w:ind w:left="1440" w:hanging="360"/>
+      </w:pPr>
+    </w:lvl>
+    <w:lvl w:ilvl="2" w:tplc="FFFFFFFF">
+      <w:start w:val="1"/>
+      <w:numFmt w:val="lowerRoman"/>
+      <w:lvlText w:val="%3."/>
+      <w:lvlJc w:val="right"/>
+      <w:pPr>
+        <w:ind w:left="2160" w:hanging="180"/>
+      </w:pPr>
+    </w:lvl>
+    <w:lvl w:ilvl="3" w:tplc="FFFFFFFF" w:tentative="1">
+      <w:start w:val="1"/>
+      <w:numFmt w:val="decimal"/>
+      <w:lvlText w:val="%4."/>
+      <w:lvlJc w:val="left"/>
+      <w:pPr>
+        <w:ind w:left="2880" w:hanging="360"/>
+      </w:pPr>
+    </w:lvl>
+    <w:lvl w:ilvl="4" w:tplc="FFFFFFFF" w:tentative="1">
+      <w:start w:val="1"/>
+      <w:numFmt w:val="lowerLetter"/>
+      <w:lvlText w:val="%5."/>
+      <w:lvlJc w:val="left"/>
+      <w:pPr>
+        <w:ind w:left="3600" w:hanging="360"/>
+      </w:pPr>
+    </w:lvl>
+    <w:lvl w:ilvl="5" w:tplc="FFFFFFFF" w:tentative="1">
+      <w:start w:val="1"/>
+      <w:numFmt w:val="lowerRoman"/>
+      <w:lvlText w:val="%6."/>
+      <w:lvlJc w:val="right"/>
+      <w:pPr>
+        <w:ind w:left="4320" w:hanging="180"/>
+      </w:pPr>
+    </w:lvl>
+    <w:lvl w:ilvl="6" w:tplc="FFFFFFFF" w:tentative="1">
+      <w:start w:val="1"/>
+      <w:numFmt w:val="decimal"/>
+      <w:lvlText w:val="%7."/>
+      <w:lvlJc w:val="left"/>
+      <w:pPr>
+        <w:ind w:left="5040" w:hanging="360"/>
+      </w:pPr>
+    </w:lvl>
+    <w:lvl w:ilvl="7" w:tplc="FFFFFFFF" w:tentative="1">
+      <w:start w:val="1"/>
+      <w:numFmt w:val="lowerLetter"/>
+      <w:lvlText w:val="%8."/>
+      <w:lvlJc w:val="left"/>
+      <w:pPr>
+        <w:ind w:left="5760" w:hanging="360"/>
+      </w:pPr>
+    </w:lvl>
+    <w:lvl w:ilvl="8" w:tplc="FFFFFFFF" w:tentative="1">
+      <w:start w:val="1"/>
+      <w:numFmt w:val="lowerRoman"/>
+      <w:lvlText w:val="%9."/>
+      <w:lvlJc w:val="right"/>
+      <w:pPr>
+        <w:ind w:left="6480" w:hanging="180"/>
+      </w:pPr>
+    </w:lvl>
+  </w:abstractNum>
   <w:num w:numId="1" w16cid:durableId="1594120890">
-    <w:abstractNumId w:val="4"/>
+    <w:abstractNumId w:val="10"/>
   </w:num>
   <w:num w:numId="2" w16cid:durableId="1605840168">
+    <w:abstractNumId w:val="7"/>
+  </w:num>
+  <w:num w:numId="3" w16cid:durableId="1405643593">
+    <w:abstractNumId w:val="5"/>
+  </w:num>
+  <w:num w:numId="4" w16cid:durableId="1523713031">
+    <w:abstractNumId w:val="14"/>
+  </w:num>
+  <w:num w:numId="5" w16cid:durableId="142158654">
+    <w:abstractNumId w:val="1"/>
+  </w:num>
+  <w:num w:numId="6" w16cid:durableId="64573966">
+    <w:abstractNumId w:val="2"/>
+  </w:num>
+  <w:num w:numId="7" w16cid:durableId="911162689">
+    <w:abstractNumId w:val="12"/>
+  </w:num>
+  <w:num w:numId="8" w16cid:durableId="1878932060">
+    <w:abstractNumId w:val="13"/>
+  </w:num>
+  <w:num w:numId="9" w16cid:durableId="186337115">
+    <w:abstractNumId w:val="9"/>
+  </w:num>
+  <w:num w:numId="10" w16cid:durableId="802695828">
+    <w:abstractNumId w:val="15"/>
+  </w:num>
+  <w:num w:numId="11" w16cid:durableId="1649700006">
     <w:abstractNumId w:val="3"/>
   </w:num>
-  <w:num w:numId="3" w16cid:durableId="1405643593">
-    <w:abstractNumId w:val="2"/>
+  <w:num w:numId="12" w16cid:durableId="211381495">
+    <w:abstractNumId w:val="11"/>
   </w:num>
-  <w:num w:numId="4" w16cid:durableId="1523713031">
-    <w:abstractNumId w:val="7"/>
-  </w:num>
-  <w:num w:numId="5" w16cid:durableId="142158654">
+  <w:num w:numId="13" w16cid:durableId="1757171553">
     <w:abstractNumId w:val="0"/>
   </w:num>
-  <w:num w:numId="6" w16cid:durableId="64573966">
-    <w:abstractNumId w:val="1"/>
+  <w:num w:numId="14" w16cid:durableId="1189828581">
+    <w:abstractNumId w:val="6"/>
   </w:num>
-  <w:num w:numId="7" w16cid:durableId="911162689">
-    <w:abstractNumId w:val="5"/>
+  <w:num w:numId="15" w16cid:durableId="224879500">
+    <w:abstractNumId w:val="8"/>
   </w:num>
-  <w:num w:numId="8" w16cid:durableId="1878932060">
-    <w:abstractNumId w:val="6"/>
+  <w:num w:numId="16" w16cid:durableId="1865240288">
+    <w:abstractNumId w:val="4"/>
   </w:num>
   <w:numIdMacAtCleanup w:val="4"/>
 </w:numbering>

</xml_diff>